<commit_message>
Adjusted alignment of column in table B-1
</commit_message>
<xml_diff>
--- a/tables.docx
+++ b/tables.docx
@@ -180,7 +180,7 @@
           <w:p>
             <w:pPr>
               <w:pStyle w:val="Normal"/>
-              <w:jc w:val="left"/>
+              <w:jc w:val="right"/>
               <w:pBdr>
                 <w:bottom w:val="none" w:sz="0" w:space="0" w:color="000000"/>
                 <w:top w:val="none" w:sz="0" w:space="0" w:color="000000"/>
@@ -429,7 +429,7 @@
           <w:p>
             <w:pPr>
               <w:pStyle w:val="Normal"/>
-              <w:jc w:val="left"/>
+              <w:jc w:val="right"/>
               <w:pBdr>
                 <w:bottom w:val="none" w:sz="0" w:space="0" w:color="000000"/>
                 <w:top w:val="none" w:sz="0" w:space="0" w:color="000000"/>
@@ -630,7 +630,7 @@
           <w:p>
             <w:pPr>
               <w:pStyle w:val="Normal"/>
-              <w:jc w:val="left"/>
+              <w:jc w:val="right"/>
               <w:pBdr>
                 <w:bottom w:val="none" w:sz="0" w:space="0" w:color="000000"/>
                 <w:top w:val="none" w:sz="0" w:space="0" w:color="000000"/>
@@ -831,7 +831,7 @@
           <w:p>
             <w:pPr>
               <w:pStyle w:val="Normal"/>
-              <w:jc w:val="left"/>
+              <w:jc w:val="right"/>
               <w:pBdr>
                 <w:bottom w:val="none" w:sz="0" w:space="0" w:color="000000"/>
                 <w:top w:val="none" w:sz="0" w:space="0" w:color="000000"/>
@@ -1032,7 +1032,7 @@
           <w:p>
             <w:pPr>
               <w:pStyle w:val="Normal"/>
-              <w:jc w:val="left"/>
+              <w:jc w:val="right"/>
               <w:pBdr>
                 <w:bottom w:val="none" w:sz="0" w:space="0" w:color="000000"/>
                 <w:top w:val="none" w:sz="0" w:space="0" w:color="000000"/>
@@ -1293,7 +1293,7 @@
           <w:p>
             <w:pPr>
               <w:pStyle w:val="Normal"/>
-              <w:jc w:val="left"/>
+              <w:jc w:val="right"/>
               <w:pBdr>
                 <w:bottom w:val="none" w:sz="0" w:space="0" w:color="000000"/>
                 <w:top w:val="none" w:sz="0" w:space="0" w:color="000000"/>
@@ -1494,7 +1494,7 @@
           <w:p>
             <w:pPr>
               <w:pStyle w:val="Normal"/>
-              <w:jc w:val="left"/>
+              <w:jc w:val="right"/>
               <w:pBdr>
                 <w:bottom w:val="none" w:sz="0" w:space="0" w:color="000000"/>
                 <w:top w:val="none" w:sz="0" w:space="0" w:color="000000"/>
@@ -1695,7 +1695,7 @@
           <w:p>
             <w:pPr>
               <w:pStyle w:val="Normal"/>
-              <w:jc w:val="left"/>
+              <w:jc w:val="right"/>
               <w:pBdr>
                 <w:bottom w:val="none" w:sz="0" w:space="0" w:color="000000"/>
                 <w:top w:val="none" w:sz="0" w:space="0" w:color="000000"/>
@@ -1896,7 +1896,7 @@
           <w:p>
             <w:pPr>
               <w:pStyle w:val="Normal"/>
-              <w:jc w:val="left"/>
+              <w:jc w:val="right"/>
               <w:pBdr>
                 <w:bottom w:val="none" w:sz="0" w:space="0" w:color="000000"/>
                 <w:top w:val="none" w:sz="0" w:space="0" w:color="000000"/>
@@ -2097,7 +2097,7 @@
           <w:p>
             <w:pPr>
               <w:pStyle w:val="Normal"/>
-              <w:jc w:val="left"/>
+              <w:jc w:val="right"/>
               <w:pBdr>
                 <w:bottom w:val="none" w:sz="0" w:space="0" w:color="000000"/>
                 <w:top w:val="none" w:sz="0" w:space="0" w:color="000000"/>
@@ -2298,7 +2298,7 @@
           <w:p>
             <w:pPr>
               <w:pStyle w:val="Normal"/>
-              <w:jc w:val="left"/>
+              <w:jc w:val="right"/>
               <w:pBdr>
                 <w:bottom w:val="none" w:sz="0" w:space="0" w:color="000000"/>
                 <w:top w:val="none" w:sz="0" w:space="0" w:color="000000"/>
@@ -2499,7 +2499,7 @@
           <w:p>
             <w:pPr>
               <w:pStyle w:val="Normal"/>
-              <w:jc w:val="left"/>
+              <w:jc w:val="right"/>
               <w:pBdr>
                 <w:bottom w:val="none" w:sz="0" w:space="0" w:color="000000"/>
                 <w:top w:val="none" w:sz="0" w:space="0" w:color="000000"/>
@@ -2700,7 +2700,7 @@
           <w:p>
             <w:pPr>
               <w:pStyle w:val="Normal"/>
-              <w:jc w:val="left"/>
+              <w:jc w:val="right"/>
               <w:pBdr>
                 <w:bottom w:val="none" w:sz="0" w:space="0" w:color="000000"/>
                 <w:top w:val="none" w:sz="0" w:space="0" w:color="000000"/>
@@ -2961,7 +2961,7 @@
           <w:p>
             <w:pPr>
               <w:pStyle w:val="Normal"/>
-              <w:jc w:val="left"/>
+              <w:jc w:val="right"/>
               <w:pBdr>
                 <w:bottom w:val="none" w:sz="0" w:space="0" w:color="000000"/>
                 <w:top w:val="none" w:sz="0" w:space="0" w:color="000000"/>
@@ -3162,7 +3162,7 @@
           <w:p>
             <w:pPr>
               <w:pStyle w:val="Normal"/>
-              <w:jc w:val="left"/>
+              <w:jc w:val="right"/>
               <w:pBdr>
                 <w:bottom w:val="none" w:sz="0" w:space="0" w:color="000000"/>
                 <w:top w:val="none" w:sz="0" w:space="0" w:color="000000"/>

</xml_diff>

<commit_message>
Updated table B-3 to include offload counts
</commit_message>
<xml_diff>
--- a/tables.docx
+++ b/tables.docx
@@ -6315,6 +6315,8 @@
         <w:gridCol w:w="951"/>
         <w:gridCol w:w="1071"/>
         <w:gridCol w:w="1071"/>
+        <w:gridCol w:w="951"/>
+        <w:gridCol w:w="951"/>
       </w:tblGrid>
       <w:tr>
         <w:trPr>
@@ -6687,6 +6689,138 @@
             </w:r>
           </w:p>
         </w:tc>
+        <w:tc>
+          <w:tcPr>
+            <w:tcBorders>
+              <w:bottom w:val="single" w:sz="12" w:space="0" w:color="666666"/>
+              <w:top w:val="single" w:sz="12" w:space="0" w:color="666666"/>
+              <w:left w:val="none" w:sz="0" w:space="0" w:color="000000"/>
+              <w:right w:val="none" w:sz="0" w:space="0" w:color="000000"/>
+            </w:tcBorders>
+            <w:shd w:val="clear" w:color="auto" w:fill="FFFFFF"/>
+            <w:tcMar>
+              <w:top w:w="0" w:type="dxa"/>
+              <w:bottom w:w="0" w:type="dxa"/>
+              <w:left w:w="0" w:type="dxa"/>
+              <w:right w:w="0" w:type="dxa"/>
+            </w:tcMar>
+            <w:vAlign w:val="center"/>
+          </w:tcPr>
+          <w:p>
+            <w:pPr>
+              <w:pStyle w:val="Normal"/>
+              <w:jc w:val="right"/>
+              <w:pBdr>
+                <w:bottom w:val="none" w:sz="0" w:space="0" w:color="000000"/>
+                <w:top w:val="none" w:sz="0" w:space="0" w:color="000000"/>
+                <w:left w:val="none" w:sz="0" w:space="0" w:color="000000"/>
+                <w:right w:val="none" w:sz="0" w:space="0" w:color="000000"/>
+              </w:pBdr>
+              <w:spacing w:after="100" w:before="100" w:line="240"/>
+              <w:ind w:left="100" w:right="100" w:firstLine="0" w:firstLineChars="0"/>
+              <w:rPr>
+                <w:rFonts w:ascii="Times New Roman" w:hAnsi="Arial" w:eastAsia="Arial" w:cs="Arial"/>
+                <w:i w:val="false"/>
+                <w:b w:val="false"/>
+                <w:u w:val="none"/>
+                <w:sz w:val="24"/>
+                <w:szCs w:val="24"/>
+                <w:color w:val="000000"/>
+              </w:rPr>
+            </w:pPr>
+            <w:r>
+              <w:rPr>
+                <w:rFonts w:ascii="Times New Roman" w:hAnsi="Arial" w:eastAsia="Arial" w:cs="Arial"/>
+                <w:i w:val="true"/>
+                <w:b w:val="false"/>
+                <w:u w:val="none"/>
+                <w:sz w:val="24"/>
+                <w:szCs w:val="24"/>
+                <w:color w:val="000000"/>
+              </w:rPr>
+              <w:t xml:space="preserve">o</w:t>
+            </w:r>
+            <w:r>
+              <w:rPr>
+                <w:rFonts w:ascii="Times New Roman" w:hAnsi="Arial" w:eastAsia="Arial" w:cs="Arial"/>
+                <w:i w:val="true"/>
+                <w:b w:val="false"/>
+                <w:u w:val="none"/>
+                <w:vertAlign w:val="subscript"/>
+                <w:sz w:val="24"/>
+                <w:szCs w:val="24"/>
+                <w:color w:val="000000"/>
+              </w:rPr>
+              <w:t xml:space="preserve">h</w:t>
+            </w:r>
+          </w:p>
+        </w:tc>
+        <w:tc>
+          <w:tcPr>
+            <w:tcBorders>
+              <w:bottom w:val="single" w:sz="12" w:space="0" w:color="666666"/>
+              <w:top w:val="single" w:sz="12" w:space="0" w:color="666666"/>
+              <w:left w:val="none" w:sz="0" w:space="0" w:color="000000"/>
+              <w:right w:val="none" w:sz="0" w:space="0" w:color="000000"/>
+            </w:tcBorders>
+            <w:shd w:val="clear" w:color="auto" w:fill="FFFFFF"/>
+            <w:tcMar>
+              <w:top w:w="0" w:type="dxa"/>
+              <w:bottom w:w="0" w:type="dxa"/>
+              <w:left w:w="0" w:type="dxa"/>
+              <w:right w:w="0" w:type="dxa"/>
+            </w:tcMar>
+            <w:vAlign w:val="center"/>
+          </w:tcPr>
+          <w:p>
+            <w:pPr>
+              <w:pStyle w:val="Normal"/>
+              <w:jc w:val="right"/>
+              <w:pBdr>
+                <w:bottom w:val="none" w:sz="0" w:space="0" w:color="000000"/>
+                <w:top w:val="none" w:sz="0" w:space="0" w:color="000000"/>
+                <w:left w:val="none" w:sz="0" w:space="0" w:color="000000"/>
+                <w:right w:val="none" w:sz="0" w:space="0" w:color="000000"/>
+              </w:pBdr>
+              <w:spacing w:after="100" w:before="100" w:line="240"/>
+              <w:ind w:left="100" w:right="100" w:firstLine="0" w:firstLineChars="0"/>
+              <w:rPr>
+                <w:rFonts w:ascii="Times New Roman" w:hAnsi="Arial" w:eastAsia="Arial" w:cs="Arial"/>
+                <w:i w:val="false"/>
+                <w:b w:val="false"/>
+                <w:u w:val="none"/>
+                <w:sz w:val="24"/>
+                <w:szCs w:val="24"/>
+                <w:color w:val="000000"/>
+              </w:rPr>
+            </w:pPr>
+            <w:r>
+              <w:rPr>
+                <w:rFonts w:ascii="Times New Roman" w:hAnsi="Arial" w:eastAsia="Arial" w:cs="Arial"/>
+                <w:i w:val="true"/>
+                <w:b w:val="false"/>
+                <w:u w:val="none"/>
+                <w:sz w:val="24"/>
+                <w:szCs w:val="24"/>
+                <w:color w:val="000000"/>
+              </w:rPr>
+              <w:t xml:space="preserve">b</w:t>
+            </w:r>
+            <w:r>
+              <w:rPr>
+                <w:rFonts w:ascii="Times New Roman" w:hAnsi="Arial" w:eastAsia="Arial" w:cs="Arial"/>
+                <w:i w:val="true"/>
+                <w:b w:val="false"/>
+                <w:u w:val="none"/>
+                <w:vertAlign w:val="subscript"/>
+                <w:sz w:val="24"/>
+                <w:szCs w:val="24"/>
+                <w:color w:val="000000"/>
+              </w:rPr>
+              <w:t xml:space="preserve">h</w:t>
+            </w:r>
+          </w:p>
+        </w:tc>
       </w:tr>
       <w:tr>
         <w:trPr>
@@ -6749,7 +6883,7 @@
         </w:tc>
         <w:tc>
           <w:tcPr>
-            <w:gridSpan w:val="4"/>
+            <w:gridSpan w:val="6"/>
             <w:tcBorders>
               <w:bottom w:val="single" w:sz="12" w:space="0" w:color="666666"/>
               <w:top w:val="single" w:sz="12" w:space="0" w:color="666666"/>
@@ -7072,6 +7206,112 @@
             </w:r>
           </w:p>
         </w:tc>
+        <w:tc>
+          <w:tcPr>
+            <w:tcBorders>
+              <w:bottom w:val="none" w:sz="0" w:space="0" w:color="000000"/>
+              <w:top w:val="single" w:sz="12" w:space="0" w:color="666666"/>
+              <w:left w:val="none" w:sz="0" w:space="0" w:color="000000"/>
+              <w:right w:val="none" w:sz="0" w:space="0" w:color="000000"/>
+            </w:tcBorders>
+            <w:shd w:val="clear" w:color="auto" w:fill="FFFFFF"/>
+            <w:tcMar>
+              <w:top w:w="0" w:type="dxa"/>
+              <w:bottom w:w="0" w:type="dxa"/>
+              <w:left w:w="0" w:type="dxa"/>
+              <w:right w:w="0" w:type="dxa"/>
+            </w:tcMar>
+            <w:vAlign w:val="center"/>
+          </w:tcPr>
+          <w:p>
+            <w:pPr>
+              <w:pStyle w:val="Normal"/>
+              <w:jc w:val="right"/>
+              <w:pBdr>
+                <w:bottom w:val="none" w:sz="0" w:space="0" w:color="000000"/>
+                <w:top w:val="none" w:sz="0" w:space="0" w:color="000000"/>
+                <w:left w:val="none" w:sz="0" w:space="0" w:color="000000"/>
+                <w:right w:val="none" w:sz="0" w:space="0" w:color="000000"/>
+              </w:pBdr>
+              <w:spacing w:after="40" w:before="40" w:line="240"/>
+              <w:ind w:left="100" w:right="100" w:firstLine="0" w:firstLineChars="0"/>
+              <w:rPr>
+                <w:rFonts w:ascii="Times New Roman" w:hAnsi="Arial" w:eastAsia="Arial" w:cs="Arial"/>
+                <w:i w:val="false"/>
+                <w:b w:val="false"/>
+                <w:u w:val="none"/>
+                <w:sz w:val="24"/>
+                <w:szCs w:val="24"/>
+                <w:color w:val="000000"/>
+              </w:rPr>
+            </w:pPr>
+            <w:r>
+              <w:rPr>
+                <w:rFonts w:ascii="Times New Roman" w:hAnsi="Arial" w:eastAsia="Arial" w:cs="Arial"/>
+                <w:i w:val="false"/>
+                <w:b w:val="false"/>
+                <w:u w:val="none"/>
+                <w:sz w:val="24"/>
+                <w:szCs w:val="24"/>
+                <w:color w:val="000000"/>
+              </w:rPr>
+              <w:t xml:space="preserve"/>
+            </w:r>
+          </w:p>
+        </w:tc>
+        <w:tc>
+          <w:tcPr>
+            <w:tcBorders>
+              <w:bottom w:val="none" w:sz="0" w:space="0" w:color="000000"/>
+              <w:top w:val="single" w:sz="12" w:space="0" w:color="666666"/>
+              <w:left w:val="none" w:sz="0" w:space="0" w:color="000000"/>
+              <w:right w:val="none" w:sz="0" w:space="0" w:color="000000"/>
+            </w:tcBorders>
+            <w:shd w:val="clear" w:color="auto" w:fill="FFFFFF"/>
+            <w:tcMar>
+              <w:top w:w="0" w:type="dxa"/>
+              <w:bottom w:w="0" w:type="dxa"/>
+              <w:left w:w="0" w:type="dxa"/>
+              <w:right w:w="0" w:type="dxa"/>
+            </w:tcMar>
+            <w:vAlign w:val="center"/>
+          </w:tcPr>
+          <w:p>
+            <w:pPr>
+              <w:pStyle w:val="Normal"/>
+              <w:jc w:val="right"/>
+              <w:pBdr>
+                <w:bottom w:val="none" w:sz="0" w:space="0" w:color="000000"/>
+                <w:top w:val="none" w:sz="0" w:space="0" w:color="000000"/>
+                <w:left w:val="none" w:sz="0" w:space="0" w:color="000000"/>
+                <w:right w:val="none" w:sz="0" w:space="0" w:color="000000"/>
+              </w:pBdr>
+              <w:spacing w:after="40" w:before="40" w:line="240"/>
+              <w:ind w:left="100" w:right="100" w:firstLine="0" w:firstLineChars="0"/>
+              <w:rPr>
+                <w:rFonts w:ascii="Times New Roman" w:hAnsi="Arial" w:eastAsia="Arial" w:cs="Arial"/>
+                <w:i w:val="false"/>
+                <w:b w:val="false"/>
+                <w:u w:val="none"/>
+                <w:sz w:val="24"/>
+                <w:szCs w:val="24"/>
+                <w:color w:val="000000"/>
+              </w:rPr>
+            </w:pPr>
+            <w:r>
+              <w:rPr>
+                <w:rFonts w:ascii="Times New Roman" w:hAnsi="Arial" w:eastAsia="Arial" w:cs="Arial"/>
+                <w:i w:val="false"/>
+                <w:b w:val="false"/>
+                <w:u w:val="none"/>
+                <w:sz w:val="24"/>
+                <w:szCs w:val="24"/>
+                <w:color w:val="000000"/>
+              </w:rPr>
+              <w:t xml:space="preserve"/>
+            </w:r>
+          </w:p>
+        </w:tc>
       </w:tr>
       <w:tr>
         <w:trPr>
@@ -7343,6 +7583,112 @@
             </w:r>
           </w:p>
         </w:tc>
+        <w:tc>
+          <w:tcPr>
+            <w:tcBorders>
+              <w:bottom w:val="none" w:sz="0" w:space="0" w:color="000000"/>
+              <w:top w:val="none" w:sz="0" w:space="0" w:color="000000"/>
+              <w:left w:val="none" w:sz="0" w:space="0" w:color="000000"/>
+              <w:right w:val="none" w:sz="0" w:space="0" w:color="000000"/>
+            </w:tcBorders>
+            <w:shd w:val="clear" w:color="auto" w:fill="FFFFFF"/>
+            <w:tcMar>
+              <w:top w:w="0" w:type="dxa"/>
+              <w:bottom w:w="0" w:type="dxa"/>
+              <w:left w:w="0" w:type="dxa"/>
+              <w:right w:w="0" w:type="dxa"/>
+            </w:tcMar>
+            <w:vAlign w:val="center"/>
+          </w:tcPr>
+          <w:p>
+            <w:pPr>
+              <w:pStyle w:val="Normal"/>
+              <w:jc w:val="right"/>
+              <w:pBdr>
+                <w:bottom w:val="none" w:sz="0" w:space="0" w:color="000000"/>
+                <w:top w:val="none" w:sz="0" w:space="0" w:color="000000"/>
+                <w:left w:val="none" w:sz="0" w:space="0" w:color="000000"/>
+                <w:right w:val="none" w:sz="0" w:space="0" w:color="000000"/>
+              </w:pBdr>
+              <w:spacing w:after="40" w:before="40" w:line="240"/>
+              <w:ind w:left="100" w:right="100" w:firstLine="0" w:firstLineChars="0"/>
+              <w:rPr>
+                <w:rFonts w:ascii="Times New Roman" w:hAnsi="Arial" w:eastAsia="Arial" w:cs="Arial"/>
+                <w:i w:val="false"/>
+                <w:b w:val="false"/>
+                <w:u w:val="none"/>
+                <w:sz w:val="24"/>
+                <w:szCs w:val="24"/>
+                <w:color w:val="000000"/>
+              </w:rPr>
+            </w:pPr>
+            <w:r>
+              <w:rPr>
+                <w:rFonts w:ascii="Times New Roman" w:hAnsi="Arial" w:eastAsia="Arial" w:cs="Arial"/>
+                <w:i w:val="false"/>
+                <w:b w:val="false"/>
+                <w:u w:val="none"/>
+                <w:sz w:val="24"/>
+                <w:szCs w:val="24"/>
+                <w:color w:val="000000"/>
+              </w:rPr>
+              <w:t xml:space="preserve"/>
+            </w:r>
+          </w:p>
+        </w:tc>
+        <w:tc>
+          <w:tcPr>
+            <w:tcBorders>
+              <w:bottom w:val="none" w:sz="0" w:space="0" w:color="000000"/>
+              <w:top w:val="none" w:sz="0" w:space="0" w:color="000000"/>
+              <w:left w:val="none" w:sz="0" w:space="0" w:color="000000"/>
+              <w:right w:val="none" w:sz="0" w:space="0" w:color="000000"/>
+            </w:tcBorders>
+            <w:shd w:val="clear" w:color="auto" w:fill="FFFFFF"/>
+            <w:tcMar>
+              <w:top w:w="0" w:type="dxa"/>
+              <w:bottom w:w="0" w:type="dxa"/>
+              <w:left w:w="0" w:type="dxa"/>
+              <w:right w:w="0" w:type="dxa"/>
+            </w:tcMar>
+            <w:vAlign w:val="center"/>
+          </w:tcPr>
+          <w:p>
+            <w:pPr>
+              <w:pStyle w:val="Normal"/>
+              <w:jc w:val="right"/>
+              <w:pBdr>
+                <w:bottom w:val="none" w:sz="0" w:space="0" w:color="000000"/>
+                <w:top w:val="none" w:sz="0" w:space="0" w:color="000000"/>
+                <w:left w:val="none" w:sz="0" w:space="0" w:color="000000"/>
+                <w:right w:val="none" w:sz="0" w:space="0" w:color="000000"/>
+              </w:pBdr>
+              <w:spacing w:after="40" w:before="40" w:line="240"/>
+              <w:ind w:left="100" w:right="100" w:firstLine="0" w:firstLineChars="0"/>
+              <w:rPr>
+                <w:rFonts w:ascii="Times New Roman" w:hAnsi="Arial" w:eastAsia="Arial" w:cs="Arial"/>
+                <w:i w:val="false"/>
+                <w:b w:val="false"/>
+                <w:u w:val="none"/>
+                <w:sz w:val="24"/>
+                <w:szCs w:val="24"/>
+                <w:color w:val="000000"/>
+              </w:rPr>
+            </w:pPr>
+            <w:r>
+              <w:rPr>
+                <w:rFonts w:ascii="Times New Roman" w:hAnsi="Arial" w:eastAsia="Arial" w:cs="Arial"/>
+                <w:i w:val="false"/>
+                <w:b w:val="false"/>
+                <w:u w:val="none"/>
+                <w:sz w:val="24"/>
+                <w:szCs w:val="24"/>
+                <w:color w:val="000000"/>
+              </w:rPr>
+              <w:t xml:space="preserve"/>
+            </w:r>
+          </w:p>
+        </w:tc>
       </w:tr>
       <w:tr>
         <w:trPr>
@@ -7614,6 +7960,112 @@
             </w:r>
           </w:p>
         </w:tc>
+        <w:tc>
+          <w:tcPr>
+            <w:tcBorders>
+              <w:bottom w:val="none" w:sz="0" w:space="0" w:color="000000"/>
+              <w:top w:val="none" w:sz="0" w:space="0" w:color="000000"/>
+              <w:left w:val="none" w:sz="0" w:space="0" w:color="000000"/>
+              <w:right w:val="none" w:sz="0" w:space="0" w:color="000000"/>
+            </w:tcBorders>
+            <w:shd w:val="clear" w:color="auto" w:fill="FFFFFF"/>
+            <w:tcMar>
+              <w:top w:w="0" w:type="dxa"/>
+              <w:bottom w:w="0" w:type="dxa"/>
+              <w:left w:w="0" w:type="dxa"/>
+              <w:right w:w="0" w:type="dxa"/>
+            </w:tcMar>
+            <w:vAlign w:val="center"/>
+          </w:tcPr>
+          <w:p>
+            <w:pPr>
+              <w:pStyle w:val="Normal"/>
+              <w:jc w:val="right"/>
+              <w:pBdr>
+                <w:bottom w:val="none" w:sz="0" w:space="0" w:color="000000"/>
+                <w:top w:val="none" w:sz="0" w:space="0" w:color="000000"/>
+                <w:left w:val="none" w:sz="0" w:space="0" w:color="000000"/>
+                <w:right w:val="none" w:sz="0" w:space="0" w:color="000000"/>
+              </w:pBdr>
+              <w:spacing w:after="40" w:before="40" w:line="240"/>
+              <w:ind w:left="100" w:right="100" w:firstLine="0" w:firstLineChars="0"/>
+              <w:rPr>
+                <w:rFonts w:ascii="Times New Roman" w:hAnsi="Arial" w:eastAsia="Arial" w:cs="Arial"/>
+                <w:i w:val="false"/>
+                <w:b w:val="false"/>
+                <w:u w:val="none"/>
+                <w:sz w:val="24"/>
+                <w:szCs w:val="24"/>
+                <w:color w:val="000000"/>
+              </w:rPr>
+            </w:pPr>
+            <w:r>
+              <w:rPr>
+                <w:rFonts w:ascii="Times New Roman" w:hAnsi="Arial" w:eastAsia="Arial" w:cs="Arial"/>
+                <w:i w:val="false"/>
+                <w:b w:val="false"/>
+                <w:u w:val="none"/>
+                <w:sz w:val="24"/>
+                <w:szCs w:val="24"/>
+                <w:color w:val="000000"/>
+              </w:rPr>
+              <w:t xml:space="preserve"/>
+            </w:r>
+          </w:p>
+        </w:tc>
+        <w:tc>
+          <w:tcPr>
+            <w:tcBorders>
+              <w:bottom w:val="none" w:sz="0" w:space="0" w:color="000000"/>
+              <w:top w:val="none" w:sz="0" w:space="0" w:color="000000"/>
+              <w:left w:val="none" w:sz="0" w:space="0" w:color="000000"/>
+              <w:right w:val="none" w:sz="0" w:space="0" w:color="000000"/>
+            </w:tcBorders>
+            <w:shd w:val="clear" w:color="auto" w:fill="FFFFFF"/>
+            <w:tcMar>
+              <w:top w:w="0" w:type="dxa"/>
+              <w:bottom w:w="0" w:type="dxa"/>
+              <w:left w:w="0" w:type="dxa"/>
+              <w:right w:w="0" w:type="dxa"/>
+            </w:tcMar>
+            <w:vAlign w:val="center"/>
+          </w:tcPr>
+          <w:p>
+            <w:pPr>
+              <w:pStyle w:val="Normal"/>
+              <w:jc w:val="right"/>
+              <w:pBdr>
+                <w:bottom w:val="none" w:sz="0" w:space="0" w:color="000000"/>
+                <w:top w:val="none" w:sz="0" w:space="0" w:color="000000"/>
+                <w:left w:val="none" w:sz="0" w:space="0" w:color="000000"/>
+                <w:right w:val="none" w:sz="0" w:space="0" w:color="000000"/>
+              </w:pBdr>
+              <w:spacing w:after="40" w:before="40" w:line="240"/>
+              <w:ind w:left="100" w:right="100" w:firstLine="0" w:firstLineChars="0"/>
+              <w:rPr>
+                <w:rFonts w:ascii="Times New Roman" w:hAnsi="Arial" w:eastAsia="Arial" w:cs="Arial"/>
+                <w:i w:val="false"/>
+                <w:b w:val="false"/>
+                <w:u w:val="none"/>
+                <w:sz w:val="24"/>
+                <w:szCs w:val="24"/>
+                <w:color w:val="000000"/>
+              </w:rPr>
+            </w:pPr>
+            <w:r>
+              <w:rPr>
+                <w:rFonts w:ascii="Times New Roman" w:hAnsi="Arial" w:eastAsia="Arial" w:cs="Arial"/>
+                <w:i w:val="false"/>
+                <w:b w:val="false"/>
+                <w:u w:val="none"/>
+                <w:sz w:val="24"/>
+                <w:szCs w:val="24"/>
+                <w:color w:val="000000"/>
+              </w:rPr>
+              <w:t xml:space="preserve"/>
+            </w:r>
+          </w:p>
+        </w:tc>
       </w:tr>
       <w:tr>
         <w:trPr>
@@ -7885,6 +8337,112 @@
             </w:r>
           </w:p>
         </w:tc>
+        <w:tc>
+          <w:tcPr>
+            <w:tcBorders>
+              <w:bottom w:val="none" w:sz="0" w:space="0" w:color="000000"/>
+              <w:top w:val="none" w:sz="0" w:space="0" w:color="000000"/>
+              <w:left w:val="none" w:sz="0" w:space="0" w:color="000000"/>
+              <w:right w:val="none" w:sz="0" w:space="0" w:color="000000"/>
+            </w:tcBorders>
+            <w:shd w:val="clear" w:color="auto" w:fill="FFFFFF"/>
+            <w:tcMar>
+              <w:top w:w="0" w:type="dxa"/>
+              <w:bottom w:w="0" w:type="dxa"/>
+              <w:left w:w="0" w:type="dxa"/>
+              <w:right w:w="0" w:type="dxa"/>
+            </w:tcMar>
+            <w:vAlign w:val="center"/>
+          </w:tcPr>
+          <w:p>
+            <w:pPr>
+              <w:pStyle w:val="Normal"/>
+              <w:jc w:val="right"/>
+              <w:pBdr>
+                <w:bottom w:val="none" w:sz="0" w:space="0" w:color="000000"/>
+                <w:top w:val="none" w:sz="0" w:space="0" w:color="000000"/>
+                <w:left w:val="none" w:sz="0" w:space="0" w:color="000000"/>
+                <w:right w:val="none" w:sz="0" w:space="0" w:color="000000"/>
+              </w:pBdr>
+              <w:spacing w:after="40" w:before="40" w:line="240"/>
+              <w:ind w:left="100" w:right="100" w:firstLine="0" w:firstLineChars="0"/>
+              <w:rPr>
+                <w:rFonts w:ascii="Times New Roman" w:hAnsi="Arial" w:eastAsia="Arial" w:cs="Arial"/>
+                <w:i w:val="false"/>
+                <w:b w:val="false"/>
+                <w:u w:val="none"/>
+                <w:sz w:val="24"/>
+                <w:szCs w:val="24"/>
+                <w:color w:val="000000"/>
+              </w:rPr>
+            </w:pPr>
+            <w:r>
+              <w:rPr>
+                <w:rFonts w:ascii="Times New Roman" w:hAnsi="Arial" w:eastAsia="Arial" w:cs="Arial"/>
+                <w:i w:val="false"/>
+                <w:b w:val="false"/>
+                <w:u w:val="none"/>
+                <w:sz w:val="24"/>
+                <w:szCs w:val="24"/>
+                <w:color w:val="000000"/>
+              </w:rPr>
+              <w:t xml:space="preserve"/>
+            </w:r>
+          </w:p>
+        </w:tc>
+        <w:tc>
+          <w:tcPr>
+            <w:tcBorders>
+              <w:bottom w:val="none" w:sz="0" w:space="0" w:color="000000"/>
+              <w:top w:val="none" w:sz="0" w:space="0" w:color="000000"/>
+              <w:left w:val="none" w:sz="0" w:space="0" w:color="000000"/>
+              <w:right w:val="none" w:sz="0" w:space="0" w:color="000000"/>
+            </w:tcBorders>
+            <w:shd w:val="clear" w:color="auto" w:fill="FFFFFF"/>
+            <w:tcMar>
+              <w:top w:w="0" w:type="dxa"/>
+              <w:bottom w:w="0" w:type="dxa"/>
+              <w:left w:w="0" w:type="dxa"/>
+              <w:right w:w="0" w:type="dxa"/>
+            </w:tcMar>
+            <w:vAlign w:val="center"/>
+          </w:tcPr>
+          <w:p>
+            <w:pPr>
+              <w:pStyle w:val="Normal"/>
+              <w:jc w:val="right"/>
+              <w:pBdr>
+                <w:bottom w:val="none" w:sz="0" w:space="0" w:color="000000"/>
+                <w:top w:val="none" w:sz="0" w:space="0" w:color="000000"/>
+                <w:left w:val="none" w:sz="0" w:space="0" w:color="000000"/>
+                <w:right w:val="none" w:sz="0" w:space="0" w:color="000000"/>
+              </w:pBdr>
+              <w:spacing w:after="40" w:before="40" w:line="240"/>
+              <w:ind w:left="100" w:right="100" w:firstLine="0" w:firstLineChars="0"/>
+              <w:rPr>
+                <w:rFonts w:ascii="Times New Roman" w:hAnsi="Arial" w:eastAsia="Arial" w:cs="Arial"/>
+                <w:i w:val="false"/>
+                <w:b w:val="false"/>
+                <w:u w:val="none"/>
+                <w:sz w:val="24"/>
+                <w:szCs w:val="24"/>
+                <w:color w:val="000000"/>
+              </w:rPr>
+            </w:pPr>
+            <w:r>
+              <w:rPr>
+                <w:rFonts w:ascii="Times New Roman" w:hAnsi="Arial" w:eastAsia="Arial" w:cs="Arial"/>
+                <w:i w:val="false"/>
+                <w:b w:val="false"/>
+                <w:u w:val="none"/>
+                <w:sz w:val="24"/>
+                <w:szCs w:val="24"/>
+                <w:color w:val="000000"/>
+              </w:rPr>
+              <w:t xml:space="preserve"/>
+            </w:r>
+          </w:p>
+        </w:tc>
       </w:tr>
       <w:tr>
         <w:trPr>
@@ -8168,6 +8726,112 @@
             </w:r>
           </w:p>
         </w:tc>
+        <w:tc>
+          <w:tcPr>
+            <w:tcBorders>
+              <w:bottom w:val="single" w:sz="8" w:space="0" w:color="666666"/>
+              <w:top w:val="none" w:sz="0" w:space="0" w:color="000000"/>
+              <w:left w:val="none" w:sz="0" w:space="0" w:color="000000"/>
+              <w:right w:val="none" w:sz="0" w:space="0" w:color="000000"/>
+            </w:tcBorders>
+            <w:shd w:val="clear" w:color="auto" w:fill="FFFFFF"/>
+            <w:tcMar>
+              <w:top w:w="0" w:type="dxa"/>
+              <w:bottom w:w="0" w:type="dxa"/>
+              <w:left w:w="0" w:type="dxa"/>
+              <w:right w:w="0" w:type="dxa"/>
+            </w:tcMar>
+            <w:vAlign w:val="center"/>
+          </w:tcPr>
+          <w:p>
+            <w:pPr>
+              <w:pStyle w:val="Normal"/>
+              <w:jc w:val="right"/>
+              <w:pBdr>
+                <w:bottom w:val="none" w:sz="0" w:space="0" w:color="000000"/>
+                <w:top w:val="none" w:sz="0" w:space="0" w:color="000000"/>
+                <w:left w:val="none" w:sz="0" w:space="0" w:color="000000"/>
+                <w:right w:val="none" w:sz="0" w:space="0" w:color="000000"/>
+              </w:pBdr>
+              <w:spacing w:after="40" w:before="40" w:line="240"/>
+              <w:ind w:left="100" w:right="100" w:firstLine="0" w:firstLineChars="0"/>
+              <w:rPr>
+                <w:rFonts w:ascii="Times New Roman" w:hAnsi="Arial" w:eastAsia="Arial" w:cs="Arial"/>
+                <w:i w:val="false"/>
+                <w:b w:val="true"/>
+                <w:u w:val="none"/>
+                <w:sz w:val="24"/>
+                <w:szCs w:val="24"/>
+                <w:color w:val="000000"/>
+              </w:rPr>
+            </w:pPr>
+            <w:r>
+              <w:rPr>
+                <w:rFonts w:ascii="Times New Roman" w:hAnsi="Arial" w:eastAsia="Arial" w:cs="Arial"/>
+                <w:i w:val="false"/>
+                <w:b w:val="true"/>
+                <w:u w:val="none"/>
+                <w:sz w:val="24"/>
+                <w:szCs w:val="24"/>
+                <w:color w:val="000000"/>
+              </w:rPr>
+              <w:t xml:space="preserve"/>
+            </w:r>
+          </w:p>
+        </w:tc>
+        <w:tc>
+          <w:tcPr>
+            <w:tcBorders>
+              <w:bottom w:val="single" w:sz="8" w:space="0" w:color="666666"/>
+              <w:top w:val="none" w:sz="0" w:space="0" w:color="000000"/>
+              <w:left w:val="none" w:sz="0" w:space="0" w:color="000000"/>
+              <w:right w:val="none" w:sz="0" w:space="0" w:color="000000"/>
+            </w:tcBorders>
+            <w:shd w:val="clear" w:color="auto" w:fill="FFFFFF"/>
+            <w:tcMar>
+              <w:top w:w="0" w:type="dxa"/>
+              <w:bottom w:w="0" w:type="dxa"/>
+              <w:left w:w="0" w:type="dxa"/>
+              <w:right w:w="0" w:type="dxa"/>
+            </w:tcMar>
+            <w:vAlign w:val="center"/>
+          </w:tcPr>
+          <w:p>
+            <w:pPr>
+              <w:pStyle w:val="Normal"/>
+              <w:jc w:val="right"/>
+              <w:pBdr>
+                <w:bottom w:val="none" w:sz="0" w:space="0" w:color="000000"/>
+                <w:top w:val="none" w:sz="0" w:space="0" w:color="000000"/>
+                <w:left w:val="none" w:sz="0" w:space="0" w:color="000000"/>
+                <w:right w:val="none" w:sz="0" w:space="0" w:color="000000"/>
+              </w:pBdr>
+              <w:spacing w:after="40" w:before="40" w:line="240"/>
+              <w:ind w:left="100" w:right="100" w:firstLine="0" w:firstLineChars="0"/>
+              <w:rPr>
+                <w:rFonts w:ascii="Times New Roman" w:hAnsi="Arial" w:eastAsia="Arial" w:cs="Arial"/>
+                <w:i w:val="false"/>
+                <w:b w:val="true"/>
+                <w:u w:val="none"/>
+                <w:sz w:val="24"/>
+                <w:szCs w:val="24"/>
+                <w:color w:val="000000"/>
+              </w:rPr>
+            </w:pPr>
+            <w:r>
+              <w:rPr>
+                <w:rFonts w:ascii="Times New Roman" w:hAnsi="Arial" w:eastAsia="Arial" w:cs="Arial"/>
+                <w:i w:val="false"/>
+                <w:b w:val="true"/>
+                <w:u w:val="none"/>
+                <w:sz w:val="24"/>
+                <w:szCs w:val="24"/>
+                <w:color w:val="000000"/>
+              </w:rPr>
+              <w:t xml:space="preserve"/>
+            </w:r>
+          </w:p>
+        </w:tc>
       </w:tr>
       <w:tr>
         <w:trPr>
@@ -8439,6 +9103,112 @@
             </w:r>
           </w:p>
         </w:tc>
+        <w:tc>
+          <w:tcPr>
+            <w:tcBorders>
+              <w:bottom w:val="none" w:sz="0" w:space="0" w:color="000000"/>
+              <w:top w:val="single" w:sz="8" w:space="0" w:color="666666"/>
+              <w:left w:val="none" w:sz="0" w:space="0" w:color="000000"/>
+              <w:right w:val="none" w:sz="0" w:space="0" w:color="000000"/>
+            </w:tcBorders>
+            <w:shd w:val="clear" w:color="auto" w:fill="FFFFFF"/>
+            <w:tcMar>
+              <w:top w:w="0" w:type="dxa"/>
+              <w:bottom w:w="0" w:type="dxa"/>
+              <w:left w:w="0" w:type="dxa"/>
+              <w:right w:w="0" w:type="dxa"/>
+            </w:tcMar>
+            <w:vAlign w:val="center"/>
+          </w:tcPr>
+          <w:p>
+            <w:pPr>
+              <w:pStyle w:val="Normal"/>
+              <w:jc w:val="right"/>
+              <w:pBdr>
+                <w:bottom w:val="none" w:sz="0" w:space="0" w:color="000000"/>
+                <w:top w:val="none" w:sz="0" w:space="0" w:color="000000"/>
+                <w:left w:val="none" w:sz="0" w:space="0" w:color="000000"/>
+                <w:right w:val="none" w:sz="0" w:space="0" w:color="000000"/>
+              </w:pBdr>
+              <w:spacing w:after="40" w:before="40" w:line="240"/>
+              <w:ind w:left="100" w:right="100" w:firstLine="0" w:firstLineChars="0"/>
+              <w:rPr>
+                <w:rFonts w:ascii="Times New Roman" w:hAnsi="Arial" w:eastAsia="Arial" w:cs="Arial"/>
+                <w:i w:val="false"/>
+                <w:b w:val="false"/>
+                <w:u w:val="none"/>
+                <w:sz w:val="24"/>
+                <w:szCs w:val="24"/>
+                <w:color w:val="000000"/>
+              </w:rPr>
+            </w:pPr>
+            <w:r>
+              <w:rPr>
+                <w:rFonts w:ascii="Times New Roman" w:hAnsi="Arial" w:eastAsia="Arial" w:cs="Arial"/>
+                <w:i w:val="false"/>
+                <w:b w:val="false"/>
+                <w:u w:val="none"/>
+                <w:sz w:val="24"/>
+                <w:szCs w:val="24"/>
+                <w:color w:val="000000"/>
+              </w:rPr>
+              <w:t xml:space="preserve"/>
+            </w:r>
+          </w:p>
+        </w:tc>
+        <w:tc>
+          <w:tcPr>
+            <w:tcBorders>
+              <w:bottom w:val="none" w:sz="0" w:space="0" w:color="000000"/>
+              <w:top w:val="single" w:sz="8" w:space="0" w:color="666666"/>
+              <w:left w:val="none" w:sz="0" w:space="0" w:color="000000"/>
+              <w:right w:val="none" w:sz="0" w:space="0" w:color="000000"/>
+            </w:tcBorders>
+            <w:shd w:val="clear" w:color="auto" w:fill="FFFFFF"/>
+            <w:tcMar>
+              <w:top w:w="0" w:type="dxa"/>
+              <w:bottom w:w="0" w:type="dxa"/>
+              <w:left w:w="0" w:type="dxa"/>
+              <w:right w:w="0" w:type="dxa"/>
+            </w:tcMar>
+            <w:vAlign w:val="center"/>
+          </w:tcPr>
+          <w:p>
+            <w:pPr>
+              <w:pStyle w:val="Normal"/>
+              <w:jc w:val="right"/>
+              <w:pBdr>
+                <w:bottom w:val="none" w:sz="0" w:space="0" w:color="000000"/>
+                <w:top w:val="none" w:sz="0" w:space="0" w:color="000000"/>
+                <w:left w:val="none" w:sz="0" w:space="0" w:color="000000"/>
+                <w:right w:val="none" w:sz="0" w:space="0" w:color="000000"/>
+              </w:pBdr>
+              <w:spacing w:after="40" w:before="40" w:line="240"/>
+              <w:ind w:left="100" w:right="100" w:firstLine="0" w:firstLineChars="0"/>
+              <w:rPr>
+                <w:rFonts w:ascii="Times New Roman" w:hAnsi="Arial" w:eastAsia="Arial" w:cs="Arial"/>
+                <w:i w:val="false"/>
+                <w:b w:val="false"/>
+                <w:u w:val="none"/>
+                <w:sz w:val="24"/>
+                <w:szCs w:val="24"/>
+                <w:color w:val="000000"/>
+              </w:rPr>
+            </w:pPr>
+            <w:r>
+              <w:rPr>
+                <w:rFonts w:ascii="Times New Roman" w:hAnsi="Arial" w:eastAsia="Arial" w:cs="Arial"/>
+                <w:i w:val="false"/>
+                <w:b w:val="false"/>
+                <w:u w:val="none"/>
+                <w:sz w:val="24"/>
+                <w:szCs w:val="24"/>
+                <w:color w:val="000000"/>
+              </w:rPr>
+              <w:t xml:space="preserve"/>
+            </w:r>
+          </w:p>
+        </w:tc>
       </w:tr>
       <w:tr>
         <w:trPr>
@@ -8710,6 +9480,112 @@
             </w:r>
           </w:p>
         </w:tc>
+        <w:tc>
+          <w:tcPr>
+            <w:tcBorders>
+              <w:bottom w:val="none" w:sz="0" w:space="0" w:color="000000"/>
+              <w:top w:val="none" w:sz="0" w:space="0" w:color="000000"/>
+              <w:left w:val="none" w:sz="0" w:space="0" w:color="000000"/>
+              <w:right w:val="none" w:sz="0" w:space="0" w:color="000000"/>
+            </w:tcBorders>
+            <w:shd w:val="clear" w:color="auto" w:fill="FFFFFF"/>
+            <w:tcMar>
+              <w:top w:w="0" w:type="dxa"/>
+              <w:bottom w:w="0" w:type="dxa"/>
+              <w:left w:w="0" w:type="dxa"/>
+              <w:right w:w="0" w:type="dxa"/>
+            </w:tcMar>
+            <w:vAlign w:val="center"/>
+          </w:tcPr>
+          <w:p>
+            <w:pPr>
+              <w:pStyle w:val="Normal"/>
+              <w:jc w:val="right"/>
+              <w:pBdr>
+                <w:bottom w:val="none" w:sz="0" w:space="0" w:color="000000"/>
+                <w:top w:val="none" w:sz="0" w:space="0" w:color="000000"/>
+                <w:left w:val="none" w:sz="0" w:space="0" w:color="000000"/>
+                <w:right w:val="none" w:sz="0" w:space="0" w:color="000000"/>
+              </w:pBdr>
+              <w:spacing w:after="40" w:before="40" w:line="240"/>
+              <w:ind w:left="100" w:right="100" w:firstLine="0" w:firstLineChars="0"/>
+              <w:rPr>
+                <w:rFonts w:ascii="Times New Roman" w:hAnsi="Arial" w:eastAsia="Arial" w:cs="Arial"/>
+                <w:i w:val="false"/>
+                <w:b w:val="false"/>
+                <w:u w:val="none"/>
+                <w:sz w:val="24"/>
+                <w:szCs w:val="24"/>
+                <w:color w:val="000000"/>
+              </w:rPr>
+            </w:pPr>
+            <w:r>
+              <w:rPr>
+                <w:rFonts w:ascii="Times New Roman" w:hAnsi="Arial" w:eastAsia="Arial" w:cs="Arial"/>
+                <w:i w:val="false"/>
+                <w:b w:val="false"/>
+                <w:u w:val="none"/>
+                <w:sz w:val="24"/>
+                <w:szCs w:val="24"/>
+                <w:color w:val="000000"/>
+              </w:rPr>
+              <w:t xml:space="preserve"/>
+            </w:r>
+          </w:p>
+        </w:tc>
+        <w:tc>
+          <w:tcPr>
+            <w:tcBorders>
+              <w:bottom w:val="none" w:sz="0" w:space="0" w:color="000000"/>
+              <w:top w:val="none" w:sz="0" w:space="0" w:color="000000"/>
+              <w:left w:val="none" w:sz="0" w:space="0" w:color="000000"/>
+              <w:right w:val="none" w:sz="0" w:space="0" w:color="000000"/>
+            </w:tcBorders>
+            <w:shd w:val="clear" w:color="auto" w:fill="FFFFFF"/>
+            <w:tcMar>
+              <w:top w:w="0" w:type="dxa"/>
+              <w:bottom w:w="0" w:type="dxa"/>
+              <w:left w:w="0" w:type="dxa"/>
+              <w:right w:w="0" w:type="dxa"/>
+            </w:tcMar>
+            <w:vAlign w:val="center"/>
+          </w:tcPr>
+          <w:p>
+            <w:pPr>
+              <w:pStyle w:val="Normal"/>
+              <w:jc w:val="right"/>
+              <w:pBdr>
+                <w:bottom w:val="none" w:sz="0" w:space="0" w:color="000000"/>
+                <w:top w:val="none" w:sz="0" w:space="0" w:color="000000"/>
+                <w:left w:val="none" w:sz="0" w:space="0" w:color="000000"/>
+                <w:right w:val="none" w:sz="0" w:space="0" w:color="000000"/>
+              </w:pBdr>
+              <w:spacing w:after="40" w:before="40" w:line="240"/>
+              <w:ind w:left="100" w:right="100" w:firstLine="0" w:firstLineChars="0"/>
+              <w:rPr>
+                <w:rFonts w:ascii="Times New Roman" w:hAnsi="Arial" w:eastAsia="Arial" w:cs="Arial"/>
+                <w:i w:val="false"/>
+                <w:b w:val="false"/>
+                <w:u w:val="none"/>
+                <w:sz w:val="24"/>
+                <w:szCs w:val="24"/>
+                <w:color w:val="000000"/>
+              </w:rPr>
+            </w:pPr>
+            <w:r>
+              <w:rPr>
+                <w:rFonts w:ascii="Times New Roman" w:hAnsi="Arial" w:eastAsia="Arial" w:cs="Arial"/>
+                <w:i w:val="false"/>
+                <w:b w:val="false"/>
+                <w:u w:val="none"/>
+                <w:sz w:val="24"/>
+                <w:szCs w:val="24"/>
+                <w:color w:val="000000"/>
+              </w:rPr>
+              <w:t xml:space="preserve"/>
+            </w:r>
+          </w:p>
+        </w:tc>
       </w:tr>
       <w:tr>
         <w:trPr>
@@ -8993,6 +9869,112 @@
             </w:r>
           </w:p>
         </w:tc>
+        <w:tc>
+          <w:tcPr>
+            <w:tcBorders>
+              <w:bottom w:val="single" w:sz="8" w:space="0" w:color="666666"/>
+              <w:top w:val="none" w:sz="0" w:space="0" w:color="000000"/>
+              <w:left w:val="none" w:sz="0" w:space="0" w:color="000000"/>
+              <w:right w:val="none" w:sz="0" w:space="0" w:color="000000"/>
+            </w:tcBorders>
+            <w:shd w:val="clear" w:color="auto" w:fill="FFFFFF"/>
+            <w:tcMar>
+              <w:top w:w="0" w:type="dxa"/>
+              <w:bottom w:w="0" w:type="dxa"/>
+              <w:left w:w="0" w:type="dxa"/>
+              <w:right w:w="0" w:type="dxa"/>
+            </w:tcMar>
+            <w:vAlign w:val="center"/>
+          </w:tcPr>
+          <w:p>
+            <w:pPr>
+              <w:pStyle w:val="Normal"/>
+              <w:jc w:val="right"/>
+              <w:pBdr>
+                <w:bottom w:val="none" w:sz="0" w:space="0" w:color="000000"/>
+                <w:top w:val="none" w:sz="0" w:space="0" w:color="000000"/>
+                <w:left w:val="none" w:sz="0" w:space="0" w:color="000000"/>
+                <w:right w:val="none" w:sz="0" w:space="0" w:color="000000"/>
+              </w:pBdr>
+              <w:spacing w:after="40" w:before="40" w:line="240"/>
+              <w:ind w:left="100" w:right="100" w:firstLine="0" w:firstLineChars="0"/>
+              <w:rPr>
+                <w:rFonts w:ascii="Times New Roman" w:hAnsi="Arial" w:eastAsia="Arial" w:cs="Arial"/>
+                <w:i w:val="false"/>
+                <w:b w:val="true"/>
+                <w:u w:val="none"/>
+                <w:sz w:val="24"/>
+                <w:szCs w:val="24"/>
+                <w:color w:val="000000"/>
+              </w:rPr>
+            </w:pPr>
+            <w:r>
+              <w:rPr>
+                <w:rFonts w:ascii="Times New Roman" w:hAnsi="Arial" w:eastAsia="Arial" w:cs="Arial"/>
+                <w:i w:val="false"/>
+                <w:b w:val="true"/>
+                <w:u w:val="none"/>
+                <w:sz w:val="24"/>
+                <w:szCs w:val="24"/>
+                <w:color w:val="000000"/>
+              </w:rPr>
+              <w:t xml:space="preserve"/>
+            </w:r>
+          </w:p>
+        </w:tc>
+        <w:tc>
+          <w:tcPr>
+            <w:tcBorders>
+              <w:bottom w:val="single" w:sz="8" w:space="0" w:color="666666"/>
+              <w:top w:val="none" w:sz="0" w:space="0" w:color="000000"/>
+              <w:left w:val="none" w:sz="0" w:space="0" w:color="000000"/>
+              <w:right w:val="none" w:sz="0" w:space="0" w:color="000000"/>
+            </w:tcBorders>
+            <w:shd w:val="clear" w:color="auto" w:fill="FFFFFF"/>
+            <w:tcMar>
+              <w:top w:w="0" w:type="dxa"/>
+              <w:bottom w:w="0" w:type="dxa"/>
+              <w:left w:w="0" w:type="dxa"/>
+              <w:right w:w="0" w:type="dxa"/>
+            </w:tcMar>
+            <w:vAlign w:val="center"/>
+          </w:tcPr>
+          <w:p>
+            <w:pPr>
+              <w:pStyle w:val="Normal"/>
+              <w:jc w:val="right"/>
+              <w:pBdr>
+                <w:bottom w:val="none" w:sz="0" w:space="0" w:color="000000"/>
+                <w:top w:val="none" w:sz="0" w:space="0" w:color="000000"/>
+                <w:left w:val="none" w:sz="0" w:space="0" w:color="000000"/>
+                <w:right w:val="none" w:sz="0" w:space="0" w:color="000000"/>
+              </w:pBdr>
+              <w:spacing w:after="40" w:before="40" w:line="240"/>
+              <w:ind w:left="100" w:right="100" w:firstLine="0" w:firstLineChars="0"/>
+              <w:rPr>
+                <w:rFonts w:ascii="Times New Roman" w:hAnsi="Arial" w:eastAsia="Arial" w:cs="Arial"/>
+                <w:i w:val="false"/>
+                <w:b w:val="true"/>
+                <w:u w:val="none"/>
+                <w:sz w:val="24"/>
+                <w:szCs w:val="24"/>
+                <w:color w:val="000000"/>
+              </w:rPr>
+            </w:pPr>
+            <w:r>
+              <w:rPr>
+                <w:rFonts w:ascii="Times New Roman" w:hAnsi="Arial" w:eastAsia="Arial" w:cs="Arial"/>
+                <w:i w:val="false"/>
+                <w:b w:val="true"/>
+                <w:u w:val="none"/>
+                <w:sz w:val="24"/>
+                <w:szCs w:val="24"/>
+                <w:color w:val="000000"/>
+              </w:rPr>
+              <w:t xml:space="preserve"/>
+            </w:r>
+          </w:p>
+        </w:tc>
       </w:tr>
       <w:tr>
         <w:trPr>
@@ -9154,7 +10136,7 @@
                 <w:szCs w:val="24"/>
                 <w:color w:val="000000"/>
               </w:rPr>
-              <w:t xml:space="preserve">328</w:t>
+              <w:t xml:space="preserve">984</w:t>
             </w:r>
           </w:p>
         </w:tc>
@@ -9261,6 +10243,112 @@
                 <w:color w:val="000000"/>
               </w:rPr>
               <w:t xml:space="preserve">33.33</w:t>
+            </w:r>
+          </w:p>
+        </w:tc>
+        <w:tc>
+          <w:tcPr>
+            <w:tcBorders>
+              <w:bottom w:val="single" w:sz="8" w:space="0" w:color="666666"/>
+              <w:top w:val="single" w:sz="8" w:space="0" w:color="666666"/>
+              <w:left w:val="none" w:sz="0" w:space="0" w:color="000000"/>
+              <w:right w:val="none" w:sz="0" w:space="0" w:color="000000"/>
+            </w:tcBorders>
+            <w:shd w:val="clear" w:color="auto" w:fill="FFFFFF"/>
+            <w:tcMar>
+              <w:top w:w="0" w:type="dxa"/>
+              <w:bottom w:w="0" w:type="dxa"/>
+              <w:left w:w="0" w:type="dxa"/>
+              <w:right w:w="0" w:type="dxa"/>
+            </w:tcMar>
+            <w:vAlign w:val="center"/>
+          </w:tcPr>
+          <w:p>
+            <w:pPr>
+              <w:pStyle w:val="Normal"/>
+              <w:jc w:val="right"/>
+              <w:pBdr>
+                <w:bottom w:val="none" w:sz="0" w:space="0" w:color="000000"/>
+                <w:top w:val="none" w:sz="0" w:space="0" w:color="000000"/>
+                <w:left w:val="none" w:sz="0" w:space="0" w:color="000000"/>
+                <w:right w:val="none" w:sz="0" w:space="0" w:color="000000"/>
+              </w:pBdr>
+              <w:spacing w:after="40" w:before="40" w:line="240"/>
+              <w:ind w:left="100" w:right="100" w:firstLine="0" w:firstLineChars="0"/>
+              <w:rPr>
+                <w:rFonts w:ascii="Times New Roman" w:hAnsi="Arial" w:eastAsia="Arial" w:cs="Arial"/>
+                <w:i w:val="false"/>
+                <w:b w:val="false"/>
+                <w:u w:val="none"/>
+                <w:sz w:val="24"/>
+                <w:szCs w:val="24"/>
+                <w:color w:val="000000"/>
+              </w:rPr>
+            </w:pPr>
+            <w:r>
+              <w:rPr>
+                <w:rFonts w:ascii="Times New Roman" w:hAnsi="Arial" w:eastAsia="Arial" w:cs="Arial"/>
+                <w:i w:val="false"/>
+                <w:b w:val="false"/>
+                <w:u w:val="none"/>
+                <w:sz w:val="24"/>
+                <w:szCs w:val="24"/>
+                <w:color w:val="000000"/>
+              </w:rPr>
+              <w:t xml:space="preserve">984</w:t>
+            </w:r>
+          </w:p>
+        </w:tc>
+        <w:tc>
+          <w:tcPr>
+            <w:tcBorders>
+              <w:bottom w:val="single" w:sz="8" w:space="0" w:color="666666"/>
+              <w:top w:val="single" w:sz="8" w:space="0" w:color="666666"/>
+              <w:left w:val="none" w:sz="0" w:space="0" w:color="000000"/>
+              <w:right w:val="none" w:sz="0" w:space="0" w:color="000000"/>
+            </w:tcBorders>
+            <w:shd w:val="clear" w:color="auto" w:fill="FFFFFF"/>
+            <w:tcMar>
+              <w:top w:w="0" w:type="dxa"/>
+              <w:bottom w:w="0" w:type="dxa"/>
+              <w:left w:w="0" w:type="dxa"/>
+              <w:right w:w="0" w:type="dxa"/>
+            </w:tcMar>
+            <w:vAlign w:val="center"/>
+          </w:tcPr>
+          <w:p>
+            <w:pPr>
+              <w:pStyle w:val="Normal"/>
+              <w:jc w:val="right"/>
+              <w:pBdr>
+                <w:bottom w:val="none" w:sz="0" w:space="0" w:color="000000"/>
+                <w:top w:val="none" w:sz="0" w:space="0" w:color="000000"/>
+                <w:left w:val="none" w:sz="0" w:space="0" w:color="000000"/>
+                <w:right w:val="none" w:sz="0" w:space="0" w:color="000000"/>
+              </w:pBdr>
+              <w:spacing w:after="40" w:before="40" w:line="240"/>
+              <w:ind w:left="100" w:right="100" w:firstLine="0" w:firstLineChars="0"/>
+              <w:rPr>
+                <w:rFonts w:ascii="Times New Roman" w:hAnsi="Arial" w:eastAsia="Arial" w:cs="Arial"/>
+                <w:i w:val="false"/>
+                <w:b w:val="false"/>
+                <w:u w:val="none"/>
+                <w:sz w:val="24"/>
+                <w:szCs w:val="24"/>
+                <w:color w:val="000000"/>
+              </w:rPr>
+            </w:pPr>
+            <w:r>
+              <w:rPr>
+                <w:rFonts w:ascii="Times New Roman" w:hAnsi="Arial" w:eastAsia="Arial" w:cs="Arial"/>
+                <w:i w:val="false"/>
+                <w:b w:val="false"/>
+                <w:u w:val="none"/>
+                <w:sz w:val="24"/>
+                <w:szCs w:val="24"/>
+                <w:color w:val="000000"/>
+              </w:rPr>
+              <w:t xml:space="preserve">328</w:t>
             </w:r>
           </w:p>
         </w:tc>
@@ -9535,6 +10623,112 @@
             </w:r>
           </w:p>
         </w:tc>
+        <w:tc>
+          <w:tcPr>
+            <w:tcBorders>
+              <w:bottom w:val="single" w:sz="8" w:space="0" w:color="666666"/>
+              <w:top w:val="single" w:sz="8" w:space="0" w:color="666666"/>
+              <w:left w:val="none" w:sz="0" w:space="0" w:color="000000"/>
+              <w:right w:val="none" w:sz="0" w:space="0" w:color="000000"/>
+            </w:tcBorders>
+            <w:shd w:val="clear" w:color="auto" w:fill="FFFFFF"/>
+            <w:tcMar>
+              <w:top w:w="0" w:type="dxa"/>
+              <w:bottom w:w="0" w:type="dxa"/>
+              <w:left w:w="0" w:type="dxa"/>
+              <w:right w:w="0" w:type="dxa"/>
+            </w:tcMar>
+            <w:vAlign w:val="center"/>
+          </w:tcPr>
+          <w:p>
+            <w:pPr>
+              <w:pStyle w:val="Normal"/>
+              <w:jc w:val="right"/>
+              <w:pBdr>
+                <w:bottom w:val="none" w:sz="0" w:space="0" w:color="000000"/>
+                <w:top w:val="none" w:sz="0" w:space="0" w:color="000000"/>
+                <w:left w:val="none" w:sz="0" w:space="0" w:color="000000"/>
+                <w:right w:val="none" w:sz="0" w:space="0" w:color="000000"/>
+              </w:pBdr>
+              <w:spacing w:after="40" w:before="40" w:line="240"/>
+              <w:ind w:left="100" w:right="100" w:firstLine="0" w:firstLineChars="0"/>
+              <w:rPr>
+                <w:rFonts w:ascii="Times New Roman" w:hAnsi="Arial" w:eastAsia="Arial" w:cs="Arial"/>
+                <w:i w:val="false"/>
+                <w:b w:val="false"/>
+                <w:u w:val="none"/>
+                <w:sz w:val="24"/>
+                <w:szCs w:val="24"/>
+                <w:color w:val="000000"/>
+              </w:rPr>
+            </w:pPr>
+            <w:r>
+              <w:rPr>
+                <w:rFonts w:ascii="Times New Roman" w:hAnsi="Arial" w:eastAsia="Arial" w:cs="Arial"/>
+                <w:i w:val="false"/>
+                <w:b w:val="false"/>
+                <w:u w:val="none"/>
+                <w:sz w:val="24"/>
+                <w:szCs w:val="24"/>
+                <w:color w:val="000000"/>
+              </w:rPr>
+              <w:t xml:space="preserve"/>
+            </w:r>
+          </w:p>
+        </w:tc>
+        <w:tc>
+          <w:tcPr>
+            <w:tcBorders>
+              <w:bottom w:val="single" w:sz="8" w:space="0" w:color="666666"/>
+              <w:top w:val="single" w:sz="8" w:space="0" w:color="666666"/>
+              <w:left w:val="none" w:sz="0" w:space="0" w:color="000000"/>
+              <w:right w:val="none" w:sz="0" w:space="0" w:color="000000"/>
+            </w:tcBorders>
+            <w:shd w:val="clear" w:color="auto" w:fill="FFFFFF"/>
+            <w:tcMar>
+              <w:top w:w="0" w:type="dxa"/>
+              <w:bottom w:w="0" w:type="dxa"/>
+              <w:left w:w="0" w:type="dxa"/>
+              <w:right w:w="0" w:type="dxa"/>
+            </w:tcMar>
+            <w:vAlign w:val="center"/>
+          </w:tcPr>
+          <w:p>
+            <w:pPr>
+              <w:pStyle w:val="Normal"/>
+              <w:jc w:val="right"/>
+              <w:pBdr>
+                <w:bottom w:val="none" w:sz="0" w:space="0" w:color="000000"/>
+                <w:top w:val="none" w:sz="0" w:space="0" w:color="000000"/>
+                <w:left w:val="none" w:sz="0" w:space="0" w:color="000000"/>
+                <w:right w:val="none" w:sz="0" w:space="0" w:color="000000"/>
+              </w:pBdr>
+              <w:spacing w:after="40" w:before="40" w:line="240"/>
+              <w:ind w:left="100" w:right="100" w:firstLine="0" w:firstLineChars="0"/>
+              <w:rPr>
+                <w:rFonts w:ascii="Times New Roman" w:hAnsi="Arial" w:eastAsia="Arial" w:cs="Arial"/>
+                <w:i w:val="false"/>
+                <w:b w:val="false"/>
+                <w:u w:val="none"/>
+                <w:sz w:val="24"/>
+                <w:szCs w:val="24"/>
+                <w:color w:val="000000"/>
+              </w:rPr>
+            </w:pPr>
+            <w:r>
+              <w:rPr>
+                <w:rFonts w:ascii="Times New Roman" w:hAnsi="Arial" w:eastAsia="Arial" w:cs="Arial"/>
+                <w:i w:val="false"/>
+                <w:b w:val="false"/>
+                <w:u w:val="none"/>
+                <w:sz w:val="24"/>
+                <w:szCs w:val="24"/>
+                <w:color w:val="000000"/>
+              </w:rPr>
+              <w:t xml:space="preserve"/>
+            </w:r>
+          </w:p>
+        </w:tc>
       </w:tr>
       <w:tr>
         <w:trPr>
@@ -9806,6 +11000,112 @@
             </w:r>
           </w:p>
         </w:tc>
+        <w:tc>
+          <w:tcPr>
+            <w:tcBorders>
+              <w:bottom w:val="none" w:sz="0" w:space="0" w:color="000000"/>
+              <w:top w:val="single" w:sz="8" w:space="0" w:color="666666"/>
+              <w:left w:val="none" w:sz="0" w:space="0" w:color="000000"/>
+              <w:right w:val="none" w:sz="0" w:space="0" w:color="000000"/>
+            </w:tcBorders>
+            <w:shd w:val="clear" w:color="auto" w:fill="FFFFFF"/>
+            <w:tcMar>
+              <w:top w:w="0" w:type="dxa"/>
+              <w:bottom w:w="0" w:type="dxa"/>
+              <w:left w:w="0" w:type="dxa"/>
+              <w:right w:w="0" w:type="dxa"/>
+            </w:tcMar>
+            <w:vAlign w:val="center"/>
+          </w:tcPr>
+          <w:p>
+            <w:pPr>
+              <w:pStyle w:val="Normal"/>
+              <w:jc w:val="right"/>
+              <w:pBdr>
+                <w:bottom w:val="none" w:sz="0" w:space="0" w:color="000000"/>
+                <w:top w:val="none" w:sz="0" w:space="0" w:color="000000"/>
+                <w:left w:val="none" w:sz="0" w:space="0" w:color="000000"/>
+                <w:right w:val="none" w:sz="0" w:space="0" w:color="000000"/>
+              </w:pBdr>
+              <w:spacing w:after="40" w:before="40" w:line="240"/>
+              <w:ind w:left="100" w:right="100" w:firstLine="0" w:firstLineChars="0"/>
+              <w:rPr>
+                <w:rFonts w:ascii="Times New Roman" w:hAnsi="Arial" w:eastAsia="Arial" w:cs="Arial"/>
+                <w:i w:val="false"/>
+                <w:b w:val="false"/>
+                <w:u w:val="none"/>
+                <w:sz w:val="24"/>
+                <w:szCs w:val="24"/>
+                <w:color w:val="000000"/>
+              </w:rPr>
+            </w:pPr>
+            <w:r>
+              <w:rPr>
+                <w:rFonts w:ascii="Times New Roman" w:hAnsi="Arial" w:eastAsia="Arial" w:cs="Arial"/>
+                <w:i w:val="false"/>
+                <w:b w:val="false"/>
+                <w:u w:val="none"/>
+                <w:sz w:val="24"/>
+                <w:szCs w:val="24"/>
+                <w:color w:val="000000"/>
+              </w:rPr>
+              <w:t xml:space="preserve"/>
+            </w:r>
+          </w:p>
+        </w:tc>
+        <w:tc>
+          <w:tcPr>
+            <w:tcBorders>
+              <w:bottom w:val="none" w:sz="0" w:space="0" w:color="000000"/>
+              <w:top w:val="single" w:sz="8" w:space="0" w:color="666666"/>
+              <w:left w:val="none" w:sz="0" w:space="0" w:color="000000"/>
+              <w:right w:val="none" w:sz="0" w:space="0" w:color="000000"/>
+            </w:tcBorders>
+            <w:shd w:val="clear" w:color="auto" w:fill="FFFFFF"/>
+            <w:tcMar>
+              <w:top w:w="0" w:type="dxa"/>
+              <w:bottom w:w="0" w:type="dxa"/>
+              <w:left w:w="0" w:type="dxa"/>
+              <w:right w:w="0" w:type="dxa"/>
+            </w:tcMar>
+            <w:vAlign w:val="center"/>
+          </w:tcPr>
+          <w:p>
+            <w:pPr>
+              <w:pStyle w:val="Normal"/>
+              <w:jc w:val="right"/>
+              <w:pBdr>
+                <w:bottom w:val="none" w:sz="0" w:space="0" w:color="000000"/>
+                <w:top w:val="none" w:sz="0" w:space="0" w:color="000000"/>
+                <w:left w:val="none" w:sz="0" w:space="0" w:color="000000"/>
+                <w:right w:val="none" w:sz="0" w:space="0" w:color="000000"/>
+              </w:pBdr>
+              <w:spacing w:after="40" w:before="40" w:line="240"/>
+              <w:ind w:left="100" w:right="100" w:firstLine="0" w:firstLineChars="0"/>
+              <w:rPr>
+                <w:rFonts w:ascii="Times New Roman" w:hAnsi="Arial" w:eastAsia="Arial" w:cs="Arial"/>
+                <w:i w:val="false"/>
+                <w:b w:val="false"/>
+                <w:u w:val="none"/>
+                <w:sz w:val="24"/>
+                <w:szCs w:val="24"/>
+                <w:color w:val="000000"/>
+              </w:rPr>
+            </w:pPr>
+            <w:r>
+              <w:rPr>
+                <w:rFonts w:ascii="Times New Roman" w:hAnsi="Arial" w:eastAsia="Arial" w:cs="Arial"/>
+                <w:i w:val="false"/>
+                <w:b w:val="false"/>
+                <w:u w:val="none"/>
+                <w:sz w:val="24"/>
+                <w:szCs w:val="24"/>
+                <w:color w:val="000000"/>
+              </w:rPr>
+              <w:t xml:space="preserve"/>
+            </w:r>
+          </w:p>
+        </w:tc>
       </w:tr>
       <w:tr>
         <w:trPr>
@@ -10077,6 +11377,112 @@
             </w:r>
           </w:p>
         </w:tc>
+        <w:tc>
+          <w:tcPr>
+            <w:tcBorders>
+              <w:bottom w:val="none" w:sz="0" w:space="0" w:color="000000"/>
+              <w:top w:val="none" w:sz="0" w:space="0" w:color="000000"/>
+              <w:left w:val="none" w:sz="0" w:space="0" w:color="000000"/>
+              <w:right w:val="none" w:sz="0" w:space="0" w:color="000000"/>
+            </w:tcBorders>
+            <w:shd w:val="clear" w:color="auto" w:fill="FFFFFF"/>
+            <w:tcMar>
+              <w:top w:w="0" w:type="dxa"/>
+              <w:bottom w:w="0" w:type="dxa"/>
+              <w:left w:w="0" w:type="dxa"/>
+              <w:right w:w="0" w:type="dxa"/>
+            </w:tcMar>
+            <w:vAlign w:val="center"/>
+          </w:tcPr>
+          <w:p>
+            <w:pPr>
+              <w:pStyle w:val="Normal"/>
+              <w:jc w:val="right"/>
+              <w:pBdr>
+                <w:bottom w:val="none" w:sz="0" w:space="0" w:color="000000"/>
+                <w:top w:val="none" w:sz="0" w:space="0" w:color="000000"/>
+                <w:left w:val="none" w:sz="0" w:space="0" w:color="000000"/>
+                <w:right w:val="none" w:sz="0" w:space="0" w:color="000000"/>
+              </w:pBdr>
+              <w:spacing w:after="40" w:before="40" w:line="240"/>
+              <w:ind w:left="100" w:right="100" w:firstLine="0" w:firstLineChars="0"/>
+              <w:rPr>
+                <w:rFonts w:ascii="Times New Roman" w:hAnsi="Arial" w:eastAsia="Arial" w:cs="Arial"/>
+                <w:i w:val="false"/>
+                <w:b w:val="false"/>
+                <w:u w:val="none"/>
+                <w:sz w:val="24"/>
+                <w:szCs w:val="24"/>
+                <w:color w:val="000000"/>
+              </w:rPr>
+            </w:pPr>
+            <w:r>
+              <w:rPr>
+                <w:rFonts w:ascii="Times New Roman" w:hAnsi="Arial" w:eastAsia="Arial" w:cs="Arial"/>
+                <w:i w:val="false"/>
+                <w:b w:val="false"/>
+                <w:u w:val="none"/>
+                <w:sz w:val="24"/>
+                <w:szCs w:val="24"/>
+                <w:color w:val="000000"/>
+              </w:rPr>
+              <w:t xml:space="preserve">1,672</w:t>
+            </w:r>
+          </w:p>
+        </w:tc>
+        <w:tc>
+          <w:tcPr>
+            <w:tcBorders>
+              <w:bottom w:val="none" w:sz="0" w:space="0" w:color="000000"/>
+              <w:top w:val="none" w:sz="0" w:space="0" w:color="000000"/>
+              <w:left w:val="none" w:sz="0" w:space="0" w:color="000000"/>
+              <w:right w:val="none" w:sz="0" w:space="0" w:color="000000"/>
+            </w:tcBorders>
+            <w:shd w:val="clear" w:color="auto" w:fill="FFFFFF"/>
+            <w:tcMar>
+              <w:top w:w="0" w:type="dxa"/>
+              <w:bottom w:w="0" w:type="dxa"/>
+              <w:left w:w="0" w:type="dxa"/>
+              <w:right w:w="0" w:type="dxa"/>
+            </w:tcMar>
+            <w:vAlign w:val="center"/>
+          </w:tcPr>
+          <w:p>
+            <w:pPr>
+              <w:pStyle w:val="Normal"/>
+              <w:jc w:val="right"/>
+              <w:pBdr>
+                <w:bottom w:val="none" w:sz="0" w:space="0" w:color="000000"/>
+                <w:top w:val="none" w:sz="0" w:space="0" w:color="000000"/>
+                <w:left w:val="none" w:sz="0" w:space="0" w:color="000000"/>
+                <w:right w:val="none" w:sz="0" w:space="0" w:color="000000"/>
+              </w:pBdr>
+              <w:spacing w:after="40" w:before="40" w:line="240"/>
+              <w:ind w:left="100" w:right="100" w:firstLine="0" w:firstLineChars="0"/>
+              <w:rPr>
+                <w:rFonts w:ascii="Times New Roman" w:hAnsi="Arial" w:eastAsia="Arial" w:cs="Arial"/>
+                <w:i w:val="false"/>
+                <w:b w:val="false"/>
+                <w:u w:val="none"/>
+                <w:sz w:val="24"/>
+                <w:szCs w:val="24"/>
+                <w:color w:val="000000"/>
+              </w:rPr>
+            </w:pPr>
+            <w:r>
+              <w:rPr>
+                <w:rFonts w:ascii="Times New Roman" w:hAnsi="Arial" w:eastAsia="Arial" w:cs="Arial"/>
+                <w:i w:val="false"/>
+                <w:b w:val="false"/>
+                <w:u w:val="none"/>
+                <w:sz w:val="24"/>
+                <w:szCs w:val="24"/>
+                <w:color w:val="000000"/>
+              </w:rPr>
+              <w:t xml:space="preserve">1,672</w:t>
+            </w:r>
+          </w:p>
+        </w:tc>
       </w:tr>
       <w:tr>
         <w:trPr>
@@ -10360,6 +11766,112 @@
             </w:r>
           </w:p>
         </w:tc>
+        <w:tc>
+          <w:tcPr>
+            <w:tcBorders>
+              <w:bottom w:val="single" w:sz="8" w:space="0" w:color="666666"/>
+              <w:top w:val="none" w:sz="0" w:space="0" w:color="000000"/>
+              <w:left w:val="none" w:sz="0" w:space="0" w:color="000000"/>
+              <w:right w:val="none" w:sz="0" w:space="0" w:color="000000"/>
+            </w:tcBorders>
+            <w:shd w:val="clear" w:color="auto" w:fill="FFFFFF"/>
+            <w:tcMar>
+              <w:top w:w="0" w:type="dxa"/>
+              <w:bottom w:w="0" w:type="dxa"/>
+              <w:left w:w="0" w:type="dxa"/>
+              <w:right w:w="0" w:type="dxa"/>
+            </w:tcMar>
+            <w:vAlign w:val="center"/>
+          </w:tcPr>
+          <w:p>
+            <w:pPr>
+              <w:pStyle w:val="Normal"/>
+              <w:jc w:val="right"/>
+              <w:pBdr>
+                <w:bottom w:val="none" w:sz="0" w:space="0" w:color="000000"/>
+                <w:top w:val="none" w:sz="0" w:space="0" w:color="000000"/>
+                <w:left w:val="none" w:sz="0" w:space="0" w:color="000000"/>
+                <w:right w:val="none" w:sz="0" w:space="0" w:color="000000"/>
+              </w:pBdr>
+              <w:spacing w:after="40" w:before="40" w:line="240"/>
+              <w:ind w:left="100" w:right="100" w:firstLine="0" w:firstLineChars="0"/>
+              <w:rPr>
+                <w:rFonts w:ascii="Times New Roman" w:hAnsi="Arial" w:eastAsia="Arial" w:cs="Arial"/>
+                <w:i w:val="false"/>
+                <w:b w:val="true"/>
+                <w:u w:val="none"/>
+                <w:sz w:val="24"/>
+                <w:szCs w:val="24"/>
+                <w:color w:val="000000"/>
+              </w:rPr>
+            </w:pPr>
+            <w:r>
+              <w:rPr>
+                <w:rFonts w:ascii="Times New Roman" w:hAnsi="Arial" w:eastAsia="Arial" w:cs="Arial"/>
+                <w:i w:val="false"/>
+                <w:b w:val="true"/>
+                <w:u w:val="none"/>
+                <w:sz w:val="24"/>
+                <w:szCs w:val="24"/>
+                <w:color w:val="000000"/>
+              </w:rPr>
+              <w:t xml:space="preserve"/>
+            </w:r>
+          </w:p>
+        </w:tc>
+        <w:tc>
+          <w:tcPr>
+            <w:tcBorders>
+              <w:bottom w:val="single" w:sz="8" w:space="0" w:color="666666"/>
+              <w:top w:val="none" w:sz="0" w:space="0" w:color="000000"/>
+              <w:left w:val="none" w:sz="0" w:space="0" w:color="000000"/>
+              <w:right w:val="none" w:sz="0" w:space="0" w:color="000000"/>
+            </w:tcBorders>
+            <w:shd w:val="clear" w:color="auto" w:fill="FFFFFF"/>
+            <w:tcMar>
+              <w:top w:w="0" w:type="dxa"/>
+              <w:bottom w:w="0" w:type="dxa"/>
+              <w:left w:w="0" w:type="dxa"/>
+              <w:right w:w="0" w:type="dxa"/>
+            </w:tcMar>
+            <w:vAlign w:val="center"/>
+          </w:tcPr>
+          <w:p>
+            <w:pPr>
+              <w:pStyle w:val="Normal"/>
+              <w:jc w:val="right"/>
+              <w:pBdr>
+                <w:bottom w:val="none" w:sz="0" w:space="0" w:color="000000"/>
+                <w:top w:val="none" w:sz="0" w:space="0" w:color="000000"/>
+                <w:left w:val="none" w:sz="0" w:space="0" w:color="000000"/>
+                <w:right w:val="none" w:sz="0" w:space="0" w:color="000000"/>
+              </w:pBdr>
+              <w:spacing w:after="40" w:before="40" w:line="240"/>
+              <w:ind w:left="100" w:right="100" w:firstLine="0" w:firstLineChars="0"/>
+              <w:rPr>
+                <w:rFonts w:ascii="Times New Roman" w:hAnsi="Arial" w:eastAsia="Arial" w:cs="Arial"/>
+                <w:i w:val="false"/>
+                <w:b w:val="true"/>
+                <w:u w:val="none"/>
+                <w:sz w:val="24"/>
+                <w:szCs w:val="24"/>
+                <w:color w:val="000000"/>
+              </w:rPr>
+            </w:pPr>
+            <w:r>
+              <w:rPr>
+                <w:rFonts w:ascii="Times New Roman" w:hAnsi="Arial" w:eastAsia="Arial" w:cs="Arial"/>
+                <w:i w:val="false"/>
+                <w:b w:val="true"/>
+                <w:u w:val="none"/>
+                <w:sz w:val="24"/>
+                <w:szCs w:val="24"/>
+                <w:color w:val="000000"/>
+              </w:rPr>
+              <w:t xml:space="preserve"/>
+            </w:r>
+          </w:p>
+        </w:tc>
       </w:tr>
       <w:tr>
         <w:trPr>
@@ -10631,6 +12143,112 @@
             </w:r>
           </w:p>
         </w:tc>
+        <w:tc>
+          <w:tcPr>
+            <w:tcBorders>
+              <w:bottom w:val="single" w:sz="8" w:space="0" w:color="666666"/>
+              <w:top w:val="single" w:sz="8" w:space="0" w:color="666666"/>
+              <w:left w:val="none" w:sz="0" w:space="0" w:color="000000"/>
+              <w:right w:val="none" w:sz="0" w:space="0" w:color="000000"/>
+            </w:tcBorders>
+            <w:shd w:val="clear" w:color="auto" w:fill="FFFFFF"/>
+            <w:tcMar>
+              <w:top w:w="0" w:type="dxa"/>
+              <w:bottom w:w="0" w:type="dxa"/>
+              <w:left w:w="0" w:type="dxa"/>
+              <w:right w:w="0" w:type="dxa"/>
+            </w:tcMar>
+            <w:vAlign w:val="center"/>
+          </w:tcPr>
+          <w:p>
+            <w:pPr>
+              <w:pStyle w:val="Normal"/>
+              <w:jc w:val="right"/>
+              <w:pBdr>
+                <w:bottom w:val="none" w:sz="0" w:space="0" w:color="000000"/>
+                <w:top w:val="none" w:sz="0" w:space="0" w:color="000000"/>
+                <w:left w:val="none" w:sz="0" w:space="0" w:color="000000"/>
+                <w:right w:val="none" w:sz="0" w:space="0" w:color="000000"/>
+              </w:pBdr>
+              <w:spacing w:after="100" w:before="100" w:line="240"/>
+              <w:ind w:left="100" w:right="100" w:firstLine="0" w:firstLineChars="0"/>
+              <w:rPr>
+                <w:rFonts w:ascii="Times New Roman" w:hAnsi="Arial" w:eastAsia="Arial" w:cs="Arial"/>
+                <w:i w:val="false"/>
+                <w:b w:val="false"/>
+                <w:u w:val="none"/>
+                <w:sz w:val="24"/>
+                <w:szCs w:val="24"/>
+                <w:color w:val="000000"/>
+              </w:rPr>
+            </w:pPr>
+            <w:r>
+              <w:rPr>
+                <w:rFonts w:ascii="Times New Roman" w:hAnsi="Arial" w:eastAsia="Arial" w:cs="Arial"/>
+                <w:i w:val="false"/>
+                <w:b w:val="false"/>
+                <w:u w:val="none"/>
+                <w:sz w:val="24"/>
+                <w:szCs w:val="24"/>
+                <w:color w:val="000000"/>
+              </w:rPr>
+              <w:t xml:space="preserve"/>
+            </w:r>
+          </w:p>
+        </w:tc>
+        <w:tc>
+          <w:tcPr>
+            <w:tcBorders>
+              <w:bottom w:val="single" w:sz="8" w:space="0" w:color="666666"/>
+              <w:top w:val="single" w:sz="8" w:space="0" w:color="666666"/>
+              <w:left w:val="none" w:sz="0" w:space="0" w:color="000000"/>
+              <w:right w:val="none" w:sz="0" w:space="0" w:color="000000"/>
+            </w:tcBorders>
+            <w:shd w:val="clear" w:color="auto" w:fill="FFFFFF"/>
+            <w:tcMar>
+              <w:top w:w="0" w:type="dxa"/>
+              <w:bottom w:w="0" w:type="dxa"/>
+              <w:left w:w="0" w:type="dxa"/>
+              <w:right w:w="0" w:type="dxa"/>
+            </w:tcMar>
+            <w:vAlign w:val="center"/>
+          </w:tcPr>
+          <w:p>
+            <w:pPr>
+              <w:pStyle w:val="Normal"/>
+              <w:jc w:val="right"/>
+              <w:pBdr>
+                <w:bottom w:val="none" w:sz="0" w:space="0" w:color="000000"/>
+                <w:top w:val="none" w:sz="0" w:space="0" w:color="000000"/>
+                <w:left w:val="none" w:sz="0" w:space="0" w:color="000000"/>
+                <w:right w:val="none" w:sz="0" w:space="0" w:color="000000"/>
+              </w:pBdr>
+              <w:spacing w:after="100" w:before="100" w:line="240"/>
+              <w:ind w:left="100" w:right="100" w:firstLine="0" w:firstLineChars="0"/>
+              <w:rPr>
+                <w:rFonts w:ascii="Times New Roman" w:hAnsi="Arial" w:eastAsia="Arial" w:cs="Arial"/>
+                <w:i w:val="false"/>
+                <w:b w:val="false"/>
+                <w:u w:val="none"/>
+                <w:sz w:val="24"/>
+                <w:szCs w:val="24"/>
+                <w:color w:val="000000"/>
+              </w:rPr>
+            </w:pPr>
+            <w:r>
+              <w:rPr>
+                <w:rFonts w:ascii="Times New Roman" w:hAnsi="Arial" w:eastAsia="Arial" w:cs="Arial"/>
+                <w:i w:val="false"/>
+                <w:b w:val="false"/>
+                <w:u w:val="none"/>
+                <w:sz w:val="24"/>
+                <w:szCs w:val="24"/>
+                <w:color w:val="000000"/>
+              </w:rPr>
+              <w:t xml:space="preserve"/>
+            </w:r>
+          </w:p>
+        </w:tc>
       </w:tr>
       <w:tr>
         <w:trPr>
@@ -10902,6 +12520,112 @@
             </w:r>
           </w:p>
         </w:tc>
+        <w:tc>
+          <w:tcPr>
+            <w:tcBorders>
+              <w:bottom w:val="none" w:sz="0" w:space="0" w:color="000000"/>
+              <w:top w:val="single" w:sz="8" w:space="0" w:color="666666"/>
+              <w:left w:val="none" w:sz="0" w:space="0" w:color="000000"/>
+              <w:right w:val="none" w:sz="0" w:space="0" w:color="000000"/>
+            </w:tcBorders>
+            <w:shd w:val="clear" w:color="auto" w:fill="FFFFFF"/>
+            <w:tcMar>
+              <w:top w:w="0" w:type="dxa"/>
+              <w:bottom w:w="0" w:type="dxa"/>
+              <w:left w:w="0" w:type="dxa"/>
+              <w:right w:w="0" w:type="dxa"/>
+            </w:tcMar>
+            <w:vAlign w:val="center"/>
+          </w:tcPr>
+          <w:p>
+            <w:pPr>
+              <w:pStyle w:val="Normal"/>
+              <w:jc w:val="right"/>
+              <w:pBdr>
+                <w:bottom w:val="none" w:sz="0" w:space="0" w:color="000000"/>
+                <w:top w:val="none" w:sz="0" w:space="0" w:color="000000"/>
+                <w:left w:val="none" w:sz="0" w:space="0" w:color="000000"/>
+                <w:right w:val="none" w:sz="0" w:space="0" w:color="000000"/>
+              </w:pBdr>
+              <w:spacing w:after="40" w:before="40" w:line="240"/>
+              <w:ind w:left="100" w:right="100" w:firstLine="0" w:firstLineChars="0"/>
+              <w:rPr>
+                <w:rFonts w:ascii="Times New Roman" w:hAnsi="Arial" w:eastAsia="Arial" w:cs="Arial"/>
+                <w:i w:val="false"/>
+                <w:b w:val="false"/>
+                <w:u w:val="none"/>
+                <w:sz w:val="24"/>
+                <w:szCs w:val="24"/>
+                <w:color w:val="000000"/>
+              </w:rPr>
+            </w:pPr>
+            <w:r>
+              <w:rPr>
+                <w:rFonts w:ascii="Times New Roman" w:hAnsi="Arial" w:eastAsia="Arial" w:cs="Arial"/>
+                <w:i w:val="false"/>
+                <w:b w:val="false"/>
+                <w:u w:val="none"/>
+                <w:sz w:val="24"/>
+                <w:szCs w:val="24"/>
+                <w:color w:val="000000"/>
+              </w:rPr>
+              <w:t xml:space="preserve"/>
+            </w:r>
+          </w:p>
+        </w:tc>
+        <w:tc>
+          <w:tcPr>
+            <w:tcBorders>
+              <w:bottom w:val="none" w:sz="0" w:space="0" w:color="000000"/>
+              <w:top w:val="single" w:sz="8" w:space="0" w:color="666666"/>
+              <w:left w:val="none" w:sz="0" w:space="0" w:color="000000"/>
+              <w:right w:val="none" w:sz="0" w:space="0" w:color="000000"/>
+            </w:tcBorders>
+            <w:shd w:val="clear" w:color="auto" w:fill="FFFFFF"/>
+            <w:tcMar>
+              <w:top w:w="0" w:type="dxa"/>
+              <w:bottom w:w="0" w:type="dxa"/>
+              <w:left w:w="0" w:type="dxa"/>
+              <w:right w:w="0" w:type="dxa"/>
+            </w:tcMar>
+            <w:vAlign w:val="center"/>
+          </w:tcPr>
+          <w:p>
+            <w:pPr>
+              <w:pStyle w:val="Normal"/>
+              <w:jc w:val="right"/>
+              <w:pBdr>
+                <w:bottom w:val="none" w:sz="0" w:space="0" w:color="000000"/>
+                <w:top w:val="none" w:sz="0" w:space="0" w:color="000000"/>
+                <w:left w:val="none" w:sz="0" w:space="0" w:color="000000"/>
+                <w:right w:val="none" w:sz="0" w:space="0" w:color="000000"/>
+              </w:pBdr>
+              <w:spacing w:after="40" w:before="40" w:line="240"/>
+              <w:ind w:left="100" w:right="100" w:firstLine="0" w:firstLineChars="0"/>
+              <w:rPr>
+                <w:rFonts w:ascii="Times New Roman" w:hAnsi="Arial" w:eastAsia="Arial" w:cs="Arial"/>
+                <w:i w:val="false"/>
+                <w:b w:val="false"/>
+                <w:u w:val="none"/>
+                <w:sz w:val="24"/>
+                <w:szCs w:val="24"/>
+                <w:color w:val="000000"/>
+              </w:rPr>
+            </w:pPr>
+            <w:r>
+              <w:rPr>
+                <w:rFonts w:ascii="Times New Roman" w:hAnsi="Arial" w:eastAsia="Arial" w:cs="Arial"/>
+                <w:i w:val="false"/>
+                <w:b w:val="false"/>
+                <w:u w:val="none"/>
+                <w:sz w:val="24"/>
+                <w:szCs w:val="24"/>
+                <w:color w:val="000000"/>
+              </w:rPr>
+              <w:t xml:space="preserve"/>
+            </w:r>
+          </w:p>
+        </w:tc>
       </w:tr>
       <w:tr>
         <w:trPr>
@@ -11173,6 +12897,112 @@
             </w:r>
           </w:p>
         </w:tc>
+        <w:tc>
+          <w:tcPr>
+            <w:tcBorders>
+              <w:bottom w:val="none" w:sz="0" w:space="0" w:color="000000"/>
+              <w:top w:val="none" w:sz="0" w:space="0" w:color="000000"/>
+              <w:left w:val="none" w:sz="0" w:space="0" w:color="000000"/>
+              <w:right w:val="none" w:sz="0" w:space="0" w:color="000000"/>
+            </w:tcBorders>
+            <w:shd w:val="clear" w:color="auto" w:fill="FFFFFF"/>
+            <w:tcMar>
+              <w:top w:w="0" w:type="dxa"/>
+              <w:bottom w:w="0" w:type="dxa"/>
+              <w:left w:w="0" w:type="dxa"/>
+              <w:right w:w="0" w:type="dxa"/>
+            </w:tcMar>
+            <w:vAlign w:val="center"/>
+          </w:tcPr>
+          <w:p>
+            <w:pPr>
+              <w:pStyle w:val="Normal"/>
+              <w:jc w:val="right"/>
+              <w:pBdr>
+                <w:bottom w:val="none" w:sz="0" w:space="0" w:color="000000"/>
+                <w:top w:val="none" w:sz="0" w:space="0" w:color="000000"/>
+                <w:left w:val="none" w:sz="0" w:space="0" w:color="000000"/>
+                <w:right w:val="none" w:sz="0" w:space="0" w:color="000000"/>
+              </w:pBdr>
+              <w:spacing w:after="40" w:before="40" w:line="240"/>
+              <w:ind w:left="100" w:right="100" w:firstLine="0" w:firstLineChars="0"/>
+              <w:rPr>
+                <w:rFonts w:ascii="Times New Roman" w:hAnsi="Arial" w:eastAsia="Arial" w:cs="Arial"/>
+                <w:i w:val="false"/>
+                <w:b w:val="false"/>
+                <w:u w:val="none"/>
+                <w:sz w:val="24"/>
+                <w:szCs w:val="24"/>
+                <w:color w:val="000000"/>
+              </w:rPr>
+            </w:pPr>
+            <w:r>
+              <w:rPr>
+                <w:rFonts w:ascii="Times New Roman" w:hAnsi="Arial" w:eastAsia="Arial" w:cs="Arial"/>
+                <w:i w:val="false"/>
+                <w:b w:val="false"/>
+                <w:u w:val="none"/>
+                <w:sz w:val="24"/>
+                <w:szCs w:val="24"/>
+                <w:color w:val="000000"/>
+              </w:rPr>
+              <w:t xml:space="preserve"/>
+            </w:r>
+          </w:p>
+        </w:tc>
+        <w:tc>
+          <w:tcPr>
+            <w:tcBorders>
+              <w:bottom w:val="none" w:sz="0" w:space="0" w:color="000000"/>
+              <w:top w:val="none" w:sz="0" w:space="0" w:color="000000"/>
+              <w:left w:val="none" w:sz="0" w:space="0" w:color="000000"/>
+              <w:right w:val="none" w:sz="0" w:space="0" w:color="000000"/>
+            </w:tcBorders>
+            <w:shd w:val="clear" w:color="auto" w:fill="FFFFFF"/>
+            <w:tcMar>
+              <w:top w:w="0" w:type="dxa"/>
+              <w:bottom w:w="0" w:type="dxa"/>
+              <w:left w:w="0" w:type="dxa"/>
+              <w:right w:w="0" w:type="dxa"/>
+            </w:tcMar>
+            <w:vAlign w:val="center"/>
+          </w:tcPr>
+          <w:p>
+            <w:pPr>
+              <w:pStyle w:val="Normal"/>
+              <w:jc w:val="right"/>
+              <w:pBdr>
+                <w:bottom w:val="none" w:sz="0" w:space="0" w:color="000000"/>
+                <w:top w:val="none" w:sz="0" w:space="0" w:color="000000"/>
+                <w:left w:val="none" w:sz="0" w:space="0" w:color="000000"/>
+                <w:right w:val="none" w:sz="0" w:space="0" w:color="000000"/>
+              </w:pBdr>
+              <w:spacing w:after="40" w:before="40" w:line="240"/>
+              <w:ind w:left="100" w:right="100" w:firstLine="0" w:firstLineChars="0"/>
+              <w:rPr>
+                <w:rFonts w:ascii="Times New Roman" w:hAnsi="Arial" w:eastAsia="Arial" w:cs="Arial"/>
+                <w:i w:val="false"/>
+                <w:b w:val="false"/>
+                <w:u w:val="none"/>
+                <w:sz w:val="24"/>
+                <w:szCs w:val="24"/>
+                <w:color w:val="000000"/>
+              </w:rPr>
+            </w:pPr>
+            <w:r>
+              <w:rPr>
+                <w:rFonts w:ascii="Times New Roman" w:hAnsi="Arial" w:eastAsia="Arial" w:cs="Arial"/>
+                <w:i w:val="false"/>
+                <w:b w:val="false"/>
+                <w:u w:val="none"/>
+                <w:sz w:val="24"/>
+                <w:szCs w:val="24"/>
+                <w:color w:val="000000"/>
+              </w:rPr>
+              <w:t xml:space="preserve"/>
+            </w:r>
+          </w:p>
+        </w:tc>
       </w:tr>
       <w:tr>
         <w:trPr>
@@ -11444,6 +13274,112 @@
             </w:r>
           </w:p>
         </w:tc>
+        <w:tc>
+          <w:tcPr>
+            <w:tcBorders>
+              <w:bottom w:val="none" w:sz="0" w:space="0" w:color="000000"/>
+              <w:top w:val="none" w:sz="0" w:space="0" w:color="000000"/>
+              <w:left w:val="none" w:sz="0" w:space="0" w:color="000000"/>
+              <w:right w:val="none" w:sz="0" w:space="0" w:color="000000"/>
+            </w:tcBorders>
+            <w:shd w:val="clear" w:color="auto" w:fill="FFFFFF"/>
+            <w:tcMar>
+              <w:top w:w="0" w:type="dxa"/>
+              <w:bottom w:w="0" w:type="dxa"/>
+              <w:left w:w="0" w:type="dxa"/>
+              <w:right w:w="0" w:type="dxa"/>
+            </w:tcMar>
+            <w:vAlign w:val="center"/>
+          </w:tcPr>
+          <w:p>
+            <w:pPr>
+              <w:pStyle w:val="Normal"/>
+              <w:jc w:val="right"/>
+              <w:pBdr>
+                <w:bottom w:val="none" w:sz="0" w:space="0" w:color="000000"/>
+                <w:top w:val="none" w:sz="0" w:space="0" w:color="000000"/>
+                <w:left w:val="none" w:sz="0" w:space="0" w:color="000000"/>
+                <w:right w:val="none" w:sz="0" w:space="0" w:color="000000"/>
+              </w:pBdr>
+              <w:spacing w:after="40" w:before="40" w:line="240"/>
+              <w:ind w:left="100" w:right="100" w:firstLine="0" w:firstLineChars="0"/>
+              <w:rPr>
+                <w:rFonts w:ascii="Times New Roman" w:hAnsi="Arial" w:eastAsia="Arial" w:cs="Arial"/>
+                <w:i w:val="false"/>
+                <w:b w:val="false"/>
+                <w:u w:val="none"/>
+                <w:sz w:val="24"/>
+                <w:szCs w:val="24"/>
+                <w:color w:val="000000"/>
+              </w:rPr>
+            </w:pPr>
+            <w:r>
+              <w:rPr>
+                <w:rFonts w:ascii="Times New Roman" w:hAnsi="Arial" w:eastAsia="Arial" w:cs="Arial"/>
+                <w:i w:val="false"/>
+                <w:b w:val="false"/>
+                <w:u w:val="none"/>
+                <w:sz w:val="24"/>
+                <w:szCs w:val="24"/>
+                <w:color w:val="000000"/>
+              </w:rPr>
+              <w:t xml:space="preserve"/>
+            </w:r>
+          </w:p>
+        </w:tc>
+        <w:tc>
+          <w:tcPr>
+            <w:tcBorders>
+              <w:bottom w:val="none" w:sz="0" w:space="0" w:color="000000"/>
+              <w:top w:val="none" w:sz="0" w:space="0" w:color="000000"/>
+              <w:left w:val="none" w:sz="0" w:space="0" w:color="000000"/>
+              <w:right w:val="none" w:sz="0" w:space="0" w:color="000000"/>
+            </w:tcBorders>
+            <w:shd w:val="clear" w:color="auto" w:fill="FFFFFF"/>
+            <w:tcMar>
+              <w:top w:w="0" w:type="dxa"/>
+              <w:bottom w:w="0" w:type="dxa"/>
+              <w:left w:w="0" w:type="dxa"/>
+              <w:right w:w="0" w:type="dxa"/>
+            </w:tcMar>
+            <w:vAlign w:val="center"/>
+          </w:tcPr>
+          <w:p>
+            <w:pPr>
+              <w:pStyle w:val="Normal"/>
+              <w:jc w:val="right"/>
+              <w:pBdr>
+                <w:bottom w:val="none" w:sz="0" w:space="0" w:color="000000"/>
+                <w:top w:val="none" w:sz="0" w:space="0" w:color="000000"/>
+                <w:left w:val="none" w:sz="0" w:space="0" w:color="000000"/>
+                <w:right w:val="none" w:sz="0" w:space="0" w:color="000000"/>
+              </w:pBdr>
+              <w:spacing w:after="40" w:before="40" w:line="240"/>
+              <w:ind w:left="100" w:right="100" w:firstLine="0" w:firstLineChars="0"/>
+              <w:rPr>
+                <w:rFonts w:ascii="Times New Roman" w:hAnsi="Arial" w:eastAsia="Arial" w:cs="Arial"/>
+                <w:i w:val="false"/>
+                <w:b w:val="false"/>
+                <w:u w:val="none"/>
+                <w:sz w:val="24"/>
+                <w:szCs w:val="24"/>
+                <w:color w:val="000000"/>
+              </w:rPr>
+            </w:pPr>
+            <w:r>
+              <w:rPr>
+                <w:rFonts w:ascii="Times New Roman" w:hAnsi="Arial" w:eastAsia="Arial" w:cs="Arial"/>
+                <w:i w:val="false"/>
+                <w:b w:val="false"/>
+                <w:u w:val="none"/>
+                <w:sz w:val="24"/>
+                <w:szCs w:val="24"/>
+                <w:color w:val="000000"/>
+              </w:rPr>
+              <w:t xml:space="preserve"/>
+            </w:r>
+          </w:p>
+        </w:tc>
       </w:tr>
       <w:tr>
         <w:trPr>
@@ -11715,6 +13651,112 @@
             </w:r>
           </w:p>
         </w:tc>
+        <w:tc>
+          <w:tcPr>
+            <w:tcBorders>
+              <w:bottom w:val="none" w:sz="0" w:space="0" w:color="000000"/>
+              <w:top w:val="none" w:sz="0" w:space="0" w:color="000000"/>
+              <w:left w:val="none" w:sz="0" w:space="0" w:color="000000"/>
+              <w:right w:val="none" w:sz="0" w:space="0" w:color="000000"/>
+            </w:tcBorders>
+            <w:shd w:val="clear" w:color="auto" w:fill="FFFFFF"/>
+            <w:tcMar>
+              <w:top w:w="0" w:type="dxa"/>
+              <w:bottom w:w="0" w:type="dxa"/>
+              <w:left w:w="0" w:type="dxa"/>
+              <w:right w:w="0" w:type="dxa"/>
+            </w:tcMar>
+            <w:vAlign w:val="center"/>
+          </w:tcPr>
+          <w:p>
+            <w:pPr>
+              <w:pStyle w:val="Normal"/>
+              <w:jc w:val="right"/>
+              <w:pBdr>
+                <w:bottom w:val="none" w:sz="0" w:space="0" w:color="000000"/>
+                <w:top w:val="none" w:sz="0" w:space="0" w:color="000000"/>
+                <w:left w:val="none" w:sz="0" w:space="0" w:color="000000"/>
+                <w:right w:val="none" w:sz="0" w:space="0" w:color="000000"/>
+              </w:pBdr>
+              <w:spacing w:after="40" w:before="40" w:line="240"/>
+              <w:ind w:left="100" w:right="100" w:firstLine="0" w:firstLineChars="0"/>
+              <w:rPr>
+                <w:rFonts w:ascii="Times New Roman" w:hAnsi="Arial" w:eastAsia="Arial" w:cs="Arial"/>
+                <w:i w:val="false"/>
+                <w:b w:val="false"/>
+                <w:u w:val="none"/>
+                <w:sz w:val="24"/>
+                <w:szCs w:val="24"/>
+                <w:color w:val="000000"/>
+              </w:rPr>
+            </w:pPr>
+            <w:r>
+              <w:rPr>
+                <w:rFonts w:ascii="Times New Roman" w:hAnsi="Arial" w:eastAsia="Arial" w:cs="Arial"/>
+                <w:i w:val="false"/>
+                <w:b w:val="false"/>
+                <w:u w:val="none"/>
+                <w:sz w:val="24"/>
+                <w:szCs w:val="24"/>
+                <w:color w:val="000000"/>
+              </w:rPr>
+              <w:t xml:space="preserve"/>
+            </w:r>
+          </w:p>
+        </w:tc>
+        <w:tc>
+          <w:tcPr>
+            <w:tcBorders>
+              <w:bottom w:val="none" w:sz="0" w:space="0" w:color="000000"/>
+              <w:top w:val="none" w:sz="0" w:space="0" w:color="000000"/>
+              <w:left w:val="none" w:sz="0" w:space="0" w:color="000000"/>
+              <w:right w:val="none" w:sz="0" w:space="0" w:color="000000"/>
+            </w:tcBorders>
+            <w:shd w:val="clear" w:color="auto" w:fill="FFFFFF"/>
+            <w:tcMar>
+              <w:top w:w="0" w:type="dxa"/>
+              <w:bottom w:w="0" w:type="dxa"/>
+              <w:left w:w="0" w:type="dxa"/>
+              <w:right w:w="0" w:type="dxa"/>
+            </w:tcMar>
+            <w:vAlign w:val="center"/>
+          </w:tcPr>
+          <w:p>
+            <w:pPr>
+              <w:pStyle w:val="Normal"/>
+              <w:jc w:val="right"/>
+              <w:pBdr>
+                <w:bottom w:val="none" w:sz="0" w:space="0" w:color="000000"/>
+                <w:top w:val="none" w:sz="0" w:space="0" w:color="000000"/>
+                <w:left w:val="none" w:sz="0" w:space="0" w:color="000000"/>
+                <w:right w:val="none" w:sz="0" w:space="0" w:color="000000"/>
+              </w:pBdr>
+              <w:spacing w:after="40" w:before="40" w:line="240"/>
+              <w:ind w:left="100" w:right="100" w:firstLine="0" w:firstLineChars="0"/>
+              <w:rPr>
+                <w:rFonts w:ascii="Times New Roman" w:hAnsi="Arial" w:eastAsia="Arial" w:cs="Arial"/>
+                <w:i w:val="false"/>
+                <w:b w:val="false"/>
+                <w:u w:val="none"/>
+                <w:sz w:val="24"/>
+                <w:szCs w:val="24"/>
+                <w:color w:val="000000"/>
+              </w:rPr>
+            </w:pPr>
+            <w:r>
+              <w:rPr>
+                <w:rFonts w:ascii="Times New Roman" w:hAnsi="Arial" w:eastAsia="Arial" w:cs="Arial"/>
+                <w:i w:val="false"/>
+                <w:b w:val="false"/>
+                <w:u w:val="none"/>
+                <w:sz w:val="24"/>
+                <w:szCs w:val="24"/>
+                <w:color w:val="000000"/>
+              </w:rPr>
+              <w:t xml:space="preserve"/>
+            </w:r>
+          </w:p>
+        </w:tc>
       </w:tr>
       <w:tr>
         <w:trPr>
@@ -11998,6 +14040,112 @@
             </w:r>
           </w:p>
         </w:tc>
+        <w:tc>
+          <w:tcPr>
+            <w:tcBorders>
+              <w:bottom w:val="single" w:sz="8" w:space="0" w:color="666666"/>
+              <w:top w:val="none" w:sz="0" w:space="0" w:color="000000"/>
+              <w:left w:val="none" w:sz="0" w:space="0" w:color="000000"/>
+              <w:right w:val="none" w:sz="0" w:space="0" w:color="000000"/>
+            </w:tcBorders>
+            <w:shd w:val="clear" w:color="auto" w:fill="FFFFFF"/>
+            <w:tcMar>
+              <w:top w:w="0" w:type="dxa"/>
+              <w:bottom w:w="0" w:type="dxa"/>
+              <w:left w:w="0" w:type="dxa"/>
+              <w:right w:w="0" w:type="dxa"/>
+            </w:tcMar>
+            <w:vAlign w:val="center"/>
+          </w:tcPr>
+          <w:p>
+            <w:pPr>
+              <w:pStyle w:val="Normal"/>
+              <w:jc w:val="right"/>
+              <w:pBdr>
+                <w:bottom w:val="none" w:sz="0" w:space="0" w:color="000000"/>
+                <w:top w:val="none" w:sz="0" w:space="0" w:color="000000"/>
+                <w:left w:val="none" w:sz="0" w:space="0" w:color="000000"/>
+                <w:right w:val="none" w:sz="0" w:space="0" w:color="000000"/>
+              </w:pBdr>
+              <w:spacing w:after="40" w:before="40" w:line="240"/>
+              <w:ind w:left="100" w:right="100" w:firstLine="0" w:firstLineChars="0"/>
+              <w:rPr>
+                <w:rFonts w:ascii="Times New Roman" w:hAnsi="Arial" w:eastAsia="Arial" w:cs="Arial"/>
+                <w:i w:val="false"/>
+                <w:b w:val="true"/>
+                <w:u w:val="none"/>
+                <w:sz w:val="24"/>
+                <w:szCs w:val="24"/>
+                <w:color w:val="000000"/>
+              </w:rPr>
+            </w:pPr>
+            <w:r>
+              <w:rPr>
+                <w:rFonts w:ascii="Times New Roman" w:hAnsi="Arial" w:eastAsia="Arial" w:cs="Arial"/>
+                <w:i w:val="false"/>
+                <w:b w:val="true"/>
+                <w:u w:val="none"/>
+                <w:sz w:val="24"/>
+                <w:szCs w:val="24"/>
+                <w:color w:val="000000"/>
+              </w:rPr>
+              <w:t xml:space="preserve"/>
+            </w:r>
+          </w:p>
+        </w:tc>
+        <w:tc>
+          <w:tcPr>
+            <w:tcBorders>
+              <w:bottom w:val="single" w:sz="8" w:space="0" w:color="666666"/>
+              <w:top w:val="none" w:sz="0" w:space="0" w:color="000000"/>
+              <w:left w:val="none" w:sz="0" w:space="0" w:color="000000"/>
+              <w:right w:val="none" w:sz="0" w:space="0" w:color="000000"/>
+            </w:tcBorders>
+            <w:shd w:val="clear" w:color="auto" w:fill="FFFFFF"/>
+            <w:tcMar>
+              <w:top w:w="0" w:type="dxa"/>
+              <w:bottom w:w="0" w:type="dxa"/>
+              <w:left w:w="0" w:type="dxa"/>
+              <w:right w:w="0" w:type="dxa"/>
+            </w:tcMar>
+            <w:vAlign w:val="center"/>
+          </w:tcPr>
+          <w:p>
+            <w:pPr>
+              <w:pStyle w:val="Normal"/>
+              <w:jc w:val="right"/>
+              <w:pBdr>
+                <w:bottom w:val="none" w:sz="0" w:space="0" w:color="000000"/>
+                <w:top w:val="none" w:sz="0" w:space="0" w:color="000000"/>
+                <w:left w:val="none" w:sz="0" w:space="0" w:color="000000"/>
+                <w:right w:val="none" w:sz="0" w:space="0" w:color="000000"/>
+              </w:pBdr>
+              <w:spacing w:after="40" w:before="40" w:line="240"/>
+              <w:ind w:left="100" w:right="100" w:firstLine="0" w:firstLineChars="0"/>
+              <w:rPr>
+                <w:rFonts w:ascii="Times New Roman" w:hAnsi="Arial" w:eastAsia="Arial" w:cs="Arial"/>
+                <w:i w:val="false"/>
+                <w:b w:val="true"/>
+                <w:u w:val="none"/>
+                <w:sz w:val="24"/>
+                <w:szCs w:val="24"/>
+                <w:color w:val="000000"/>
+              </w:rPr>
+            </w:pPr>
+            <w:r>
+              <w:rPr>
+                <w:rFonts w:ascii="Times New Roman" w:hAnsi="Arial" w:eastAsia="Arial" w:cs="Arial"/>
+                <w:i w:val="false"/>
+                <w:b w:val="true"/>
+                <w:u w:val="none"/>
+                <w:sz w:val="24"/>
+                <w:szCs w:val="24"/>
+                <w:color w:val="000000"/>
+              </w:rPr>
+              <w:t xml:space="preserve"/>
+            </w:r>
+          </w:p>
+        </w:tc>
       </w:tr>
       <w:tr>
         <w:trPr>
@@ -12269,6 +14417,112 @@
             </w:r>
           </w:p>
         </w:tc>
+        <w:tc>
+          <w:tcPr>
+            <w:tcBorders>
+              <w:bottom w:val="none" w:sz="0" w:space="0" w:color="000000"/>
+              <w:top w:val="single" w:sz="8" w:space="0" w:color="666666"/>
+              <w:left w:val="none" w:sz="0" w:space="0" w:color="000000"/>
+              <w:right w:val="none" w:sz="0" w:space="0" w:color="000000"/>
+            </w:tcBorders>
+            <w:shd w:val="clear" w:color="auto" w:fill="FFFFFF"/>
+            <w:tcMar>
+              <w:top w:w="0" w:type="dxa"/>
+              <w:bottom w:w="0" w:type="dxa"/>
+              <w:left w:w="0" w:type="dxa"/>
+              <w:right w:w="0" w:type="dxa"/>
+            </w:tcMar>
+            <w:vAlign w:val="center"/>
+          </w:tcPr>
+          <w:p>
+            <w:pPr>
+              <w:pStyle w:val="Normal"/>
+              <w:jc w:val="right"/>
+              <w:pBdr>
+                <w:bottom w:val="none" w:sz="0" w:space="0" w:color="000000"/>
+                <w:top w:val="none" w:sz="0" w:space="0" w:color="000000"/>
+                <w:left w:val="none" w:sz="0" w:space="0" w:color="000000"/>
+                <w:right w:val="none" w:sz="0" w:space="0" w:color="000000"/>
+              </w:pBdr>
+              <w:spacing w:after="40" w:before="40" w:line="240"/>
+              <w:ind w:left="100" w:right="100" w:firstLine="0" w:firstLineChars="0"/>
+              <w:rPr>
+                <w:rFonts w:ascii="Times New Roman" w:hAnsi="Arial" w:eastAsia="Arial" w:cs="Arial"/>
+                <w:i w:val="false"/>
+                <w:b w:val="false"/>
+                <w:u w:val="none"/>
+                <w:sz w:val="24"/>
+                <w:szCs w:val="24"/>
+                <w:color w:val="000000"/>
+              </w:rPr>
+            </w:pPr>
+            <w:r>
+              <w:rPr>
+                <w:rFonts w:ascii="Times New Roman" w:hAnsi="Arial" w:eastAsia="Arial" w:cs="Arial"/>
+                <w:i w:val="false"/>
+                <w:b w:val="false"/>
+                <w:u w:val="none"/>
+                <w:sz w:val="24"/>
+                <w:szCs w:val="24"/>
+                <w:color w:val="000000"/>
+              </w:rPr>
+              <w:t xml:space="preserve"/>
+            </w:r>
+          </w:p>
+        </w:tc>
+        <w:tc>
+          <w:tcPr>
+            <w:tcBorders>
+              <w:bottom w:val="none" w:sz="0" w:space="0" w:color="000000"/>
+              <w:top w:val="single" w:sz="8" w:space="0" w:color="666666"/>
+              <w:left w:val="none" w:sz="0" w:space="0" w:color="000000"/>
+              <w:right w:val="none" w:sz="0" w:space="0" w:color="000000"/>
+            </w:tcBorders>
+            <w:shd w:val="clear" w:color="auto" w:fill="FFFFFF"/>
+            <w:tcMar>
+              <w:top w:w="0" w:type="dxa"/>
+              <w:bottom w:w="0" w:type="dxa"/>
+              <w:left w:w="0" w:type="dxa"/>
+              <w:right w:w="0" w:type="dxa"/>
+            </w:tcMar>
+            <w:vAlign w:val="center"/>
+          </w:tcPr>
+          <w:p>
+            <w:pPr>
+              <w:pStyle w:val="Normal"/>
+              <w:jc w:val="right"/>
+              <w:pBdr>
+                <w:bottom w:val="none" w:sz="0" w:space="0" w:color="000000"/>
+                <w:top w:val="none" w:sz="0" w:space="0" w:color="000000"/>
+                <w:left w:val="none" w:sz="0" w:space="0" w:color="000000"/>
+                <w:right w:val="none" w:sz="0" w:space="0" w:color="000000"/>
+              </w:pBdr>
+              <w:spacing w:after="40" w:before="40" w:line="240"/>
+              <w:ind w:left="100" w:right="100" w:firstLine="0" w:firstLineChars="0"/>
+              <w:rPr>
+                <w:rFonts w:ascii="Times New Roman" w:hAnsi="Arial" w:eastAsia="Arial" w:cs="Arial"/>
+                <w:i w:val="false"/>
+                <w:b w:val="false"/>
+                <w:u w:val="none"/>
+                <w:sz w:val="24"/>
+                <w:szCs w:val="24"/>
+                <w:color w:val="000000"/>
+              </w:rPr>
+            </w:pPr>
+            <w:r>
+              <w:rPr>
+                <w:rFonts w:ascii="Times New Roman" w:hAnsi="Arial" w:eastAsia="Arial" w:cs="Arial"/>
+                <w:i w:val="false"/>
+                <w:b w:val="false"/>
+                <w:u w:val="none"/>
+                <w:sz w:val="24"/>
+                <w:szCs w:val="24"/>
+                <w:color w:val="000000"/>
+              </w:rPr>
+              <w:t xml:space="preserve"/>
+            </w:r>
+          </w:p>
+        </w:tc>
       </w:tr>
       <w:tr>
         <w:trPr>
@@ -12540,6 +14794,112 @@
             </w:r>
           </w:p>
         </w:tc>
+        <w:tc>
+          <w:tcPr>
+            <w:tcBorders>
+              <w:bottom w:val="none" w:sz="0" w:space="0" w:color="000000"/>
+              <w:top w:val="none" w:sz="0" w:space="0" w:color="000000"/>
+              <w:left w:val="none" w:sz="0" w:space="0" w:color="000000"/>
+              <w:right w:val="none" w:sz="0" w:space="0" w:color="000000"/>
+            </w:tcBorders>
+            <w:shd w:val="clear" w:color="auto" w:fill="FFFFFF"/>
+            <w:tcMar>
+              <w:top w:w="0" w:type="dxa"/>
+              <w:bottom w:w="0" w:type="dxa"/>
+              <w:left w:w="0" w:type="dxa"/>
+              <w:right w:w="0" w:type="dxa"/>
+            </w:tcMar>
+            <w:vAlign w:val="center"/>
+          </w:tcPr>
+          <w:p>
+            <w:pPr>
+              <w:pStyle w:val="Normal"/>
+              <w:jc w:val="right"/>
+              <w:pBdr>
+                <w:bottom w:val="none" w:sz="0" w:space="0" w:color="000000"/>
+                <w:top w:val="none" w:sz="0" w:space="0" w:color="000000"/>
+                <w:left w:val="none" w:sz="0" w:space="0" w:color="000000"/>
+                <w:right w:val="none" w:sz="0" w:space="0" w:color="000000"/>
+              </w:pBdr>
+              <w:spacing w:after="40" w:before="40" w:line="240"/>
+              <w:ind w:left="100" w:right="100" w:firstLine="0" w:firstLineChars="0"/>
+              <w:rPr>
+                <w:rFonts w:ascii="Times New Roman" w:hAnsi="Arial" w:eastAsia="Arial" w:cs="Arial"/>
+                <w:i w:val="false"/>
+                <w:b w:val="false"/>
+                <w:u w:val="none"/>
+                <w:sz w:val="24"/>
+                <w:szCs w:val="24"/>
+                <w:color w:val="000000"/>
+              </w:rPr>
+            </w:pPr>
+            <w:r>
+              <w:rPr>
+                <w:rFonts w:ascii="Times New Roman" w:hAnsi="Arial" w:eastAsia="Arial" w:cs="Arial"/>
+                <w:i w:val="false"/>
+                <w:b w:val="false"/>
+                <w:u w:val="none"/>
+                <w:sz w:val="24"/>
+                <w:szCs w:val="24"/>
+                <w:color w:val="000000"/>
+              </w:rPr>
+              <w:t xml:space="preserve"/>
+            </w:r>
+          </w:p>
+        </w:tc>
+        <w:tc>
+          <w:tcPr>
+            <w:tcBorders>
+              <w:bottom w:val="none" w:sz="0" w:space="0" w:color="000000"/>
+              <w:top w:val="none" w:sz="0" w:space="0" w:color="000000"/>
+              <w:left w:val="none" w:sz="0" w:space="0" w:color="000000"/>
+              <w:right w:val="none" w:sz="0" w:space="0" w:color="000000"/>
+            </w:tcBorders>
+            <w:shd w:val="clear" w:color="auto" w:fill="FFFFFF"/>
+            <w:tcMar>
+              <w:top w:w="0" w:type="dxa"/>
+              <w:bottom w:w="0" w:type="dxa"/>
+              <w:left w:w="0" w:type="dxa"/>
+              <w:right w:w="0" w:type="dxa"/>
+            </w:tcMar>
+            <w:vAlign w:val="center"/>
+          </w:tcPr>
+          <w:p>
+            <w:pPr>
+              <w:pStyle w:val="Normal"/>
+              <w:jc w:val="right"/>
+              <w:pBdr>
+                <w:bottom w:val="none" w:sz="0" w:space="0" w:color="000000"/>
+                <w:top w:val="none" w:sz="0" w:space="0" w:color="000000"/>
+                <w:left w:val="none" w:sz="0" w:space="0" w:color="000000"/>
+                <w:right w:val="none" w:sz="0" w:space="0" w:color="000000"/>
+              </w:pBdr>
+              <w:spacing w:after="40" w:before="40" w:line="240"/>
+              <w:ind w:left="100" w:right="100" w:firstLine="0" w:firstLineChars="0"/>
+              <w:rPr>
+                <w:rFonts w:ascii="Times New Roman" w:hAnsi="Arial" w:eastAsia="Arial" w:cs="Arial"/>
+                <w:i w:val="false"/>
+                <w:b w:val="false"/>
+                <w:u w:val="none"/>
+                <w:sz w:val="24"/>
+                <w:szCs w:val="24"/>
+                <w:color w:val="000000"/>
+              </w:rPr>
+            </w:pPr>
+            <w:r>
+              <w:rPr>
+                <w:rFonts w:ascii="Times New Roman" w:hAnsi="Arial" w:eastAsia="Arial" w:cs="Arial"/>
+                <w:i w:val="false"/>
+                <w:b w:val="false"/>
+                <w:u w:val="none"/>
+                <w:sz w:val="24"/>
+                <w:szCs w:val="24"/>
+                <w:color w:val="000000"/>
+              </w:rPr>
+              <w:t xml:space="preserve"/>
+            </w:r>
+          </w:p>
+        </w:tc>
       </w:tr>
       <w:tr>
         <w:trPr>
@@ -12823,6 +15183,112 @@
             </w:r>
           </w:p>
         </w:tc>
+        <w:tc>
+          <w:tcPr>
+            <w:tcBorders>
+              <w:bottom w:val="single" w:sz="8" w:space="0" w:color="666666"/>
+              <w:top w:val="none" w:sz="0" w:space="0" w:color="000000"/>
+              <w:left w:val="none" w:sz="0" w:space="0" w:color="000000"/>
+              <w:right w:val="none" w:sz="0" w:space="0" w:color="000000"/>
+            </w:tcBorders>
+            <w:shd w:val="clear" w:color="auto" w:fill="FFFFFF"/>
+            <w:tcMar>
+              <w:top w:w="0" w:type="dxa"/>
+              <w:bottom w:w="0" w:type="dxa"/>
+              <w:left w:w="0" w:type="dxa"/>
+              <w:right w:w="0" w:type="dxa"/>
+            </w:tcMar>
+            <w:vAlign w:val="center"/>
+          </w:tcPr>
+          <w:p>
+            <w:pPr>
+              <w:pStyle w:val="Normal"/>
+              <w:jc w:val="right"/>
+              <w:pBdr>
+                <w:bottom w:val="none" w:sz="0" w:space="0" w:color="000000"/>
+                <w:top w:val="none" w:sz="0" w:space="0" w:color="000000"/>
+                <w:left w:val="none" w:sz="0" w:space="0" w:color="000000"/>
+                <w:right w:val="none" w:sz="0" w:space="0" w:color="000000"/>
+              </w:pBdr>
+              <w:spacing w:after="40" w:before="40" w:line="240"/>
+              <w:ind w:left="100" w:right="100" w:firstLine="0" w:firstLineChars="0"/>
+              <w:rPr>
+                <w:rFonts w:ascii="Times New Roman" w:hAnsi="Arial" w:eastAsia="Arial" w:cs="Arial"/>
+                <w:i w:val="false"/>
+                <w:b w:val="true"/>
+                <w:u w:val="none"/>
+                <w:sz w:val="24"/>
+                <w:szCs w:val="24"/>
+                <w:color w:val="000000"/>
+              </w:rPr>
+            </w:pPr>
+            <w:r>
+              <w:rPr>
+                <w:rFonts w:ascii="Times New Roman" w:hAnsi="Arial" w:eastAsia="Arial" w:cs="Arial"/>
+                <w:i w:val="false"/>
+                <w:b w:val="true"/>
+                <w:u w:val="none"/>
+                <w:sz w:val="24"/>
+                <w:szCs w:val="24"/>
+                <w:color w:val="000000"/>
+              </w:rPr>
+              <w:t xml:space="preserve"/>
+            </w:r>
+          </w:p>
+        </w:tc>
+        <w:tc>
+          <w:tcPr>
+            <w:tcBorders>
+              <w:bottom w:val="single" w:sz="8" w:space="0" w:color="666666"/>
+              <w:top w:val="none" w:sz="0" w:space="0" w:color="000000"/>
+              <w:left w:val="none" w:sz="0" w:space="0" w:color="000000"/>
+              <w:right w:val="none" w:sz="0" w:space="0" w:color="000000"/>
+            </w:tcBorders>
+            <w:shd w:val="clear" w:color="auto" w:fill="FFFFFF"/>
+            <w:tcMar>
+              <w:top w:w="0" w:type="dxa"/>
+              <w:bottom w:w="0" w:type="dxa"/>
+              <w:left w:w="0" w:type="dxa"/>
+              <w:right w:w="0" w:type="dxa"/>
+            </w:tcMar>
+            <w:vAlign w:val="center"/>
+          </w:tcPr>
+          <w:p>
+            <w:pPr>
+              <w:pStyle w:val="Normal"/>
+              <w:jc w:val="right"/>
+              <w:pBdr>
+                <w:bottom w:val="none" w:sz="0" w:space="0" w:color="000000"/>
+                <w:top w:val="none" w:sz="0" w:space="0" w:color="000000"/>
+                <w:left w:val="none" w:sz="0" w:space="0" w:color="000000"/>
+                <w:right w:val="none" w:sz="0" w:space="0" w:color="000000"/>
+              </w:pBdr>
+              <w:spacing w:after="40" w:before="40" w:line="240"/>
+              <w:ind w:left="100" w:right="100" w:firstLine="0" w:firstLineChars="0"/>
+              <w:rPr>
+                <w:rFonts w:ascii="Times New Roman" w:hAnsi="Arial" w:eastAsia="Arial" w:cs="Arial"/>
+                <w:i w:val="false"/>
+                <w:b w:val="true"/>
+                <w:u w:val="none"/>
+                <w:sz w:val="24"/>
+                <w:szCs w:val="24"/>
+                <w:color w:val="000000"/>
+              </w:rPr>
+            </w:pPr>
+            <w:r>
+              <w:rPr>
+                <w:rFonts w:ascii="Times New Roman" w:hAnsi="Arial" w:eastAsia="Arial" w:cs="Arial"/>
+                <w:i w:val="false"/>
+                <w:b w:val="true"/>
+                <w:u w:val="none"/>
+                <w:sz w:val="24"/>
+                <w:szCs w:val="24"/>
+                <w:color w:val="000000"/>
+              </w:rPr>
+              <w:t xml:space="preserve"/>
+            </w:r>
+          </w:p>
+        </w:tc>
       </w:tr>
       <w:tr>
         <w:trPr>
@@ -13094,6 +15560,112 @@
             </w:r>
           </w:p>
         </w:tc>
+        <w:tc>
+          <w:tcPr>
+            <w:tcBorders>
+              <w:bottom w:val="single" w:sz="8" w:space="0" w:color="666666"/>
+              <w:top w:val="single" w:sz="8" w:space="0" w:color="666666"/>
+              <w:left w:val="none" w:sz="0" w:space="0" w:color="000000"/>
+              <w:right w:val="none" w:sz="0" w:space="0" w:color="000000"/>
+            </w:tcBorders>
+            <w:shd w:val="clear" w:color="auto" w:fill="FFFFFF"/>
+            <w:tcMar>
+              <w:top w:w="0" w:type="dxa"/>
+              <w:bottom w:w="0" w:type="dxa"/>
+              <w:left w:w="0" w:type="dxa"/>
+              <w:right w:w="0" w:type="dxa"/>
+            </w:tcMar>
+            <w:vAlign w:val="center"/>
+          </w:tcPr>
+          <w:p>
+            <w:pPr>
+              <w:pStyle w:val="Normal"/>
+              <w:jc w:val="right"/>
+              <w:pBdr>
+                <w:bottom w:val="none" w:sz="0" w:space="0" w:color="000000"/>
+                <w:top w:val="none" w:sz="0" w:space="0" w:color="000000"/>
+                <w:left w:val="none" w:sz="0" w:space="0" w:color="000000"/>
+                <w:right w:val="none" w:sz="0" w:space="0" w:color="000000"/>
+              </w:pBdr>
+              <w:spacing w:after="40" w:before="40" w:line="240"/>
+              <w:ind w:left="100" w:right="100" w:firstLine="0" w:firstLineChars="0"/>
+              <w:rPr>
+                <w:rFonts w:ascii="Times New Roman" w:hAnsi="Arial" w:eastAsia="Arial" w:cs="Arial"/>
+                <w:i w:val="false"/>
+                <w:b w:val="false"/>
+                <w:u w:val="none"/>
+                <w:sz w:val="24"/>
+                <w:szCs w:val="24"/>
+                <w:color w:val="000000"/>
+              </w:rPr>
+            </w:pPr>
+            <w:r>
+              <w:rPr>
+                <w:rFonts w:ascii="Times New Roman" w:hAnsi="Arial" w:eastAsia="Arial" w:cs="Arial"/>
+                <w:i w:val="false"/>
+                <w:b w:val="false"/>
+                <w:u w:val="none"/>
+                <w:sz w:val="24"/>
+                <w:szCs w:val="24"/>
+                <w:color w:val="000000"/>
+              </w:rPr>
+              <w:t xml:space="preserve"/>
+            </w:r>
+          </w:p>
+        </w:tc>
+        <w:tc>
+          <w:tcPr>
+            <w:tcBorders>
+              <w:bottom w:val="single" w:sz="8" w:space="0" w:color="666666"/>
+              <w:top w:val="single" w:sz="8" w:space="0" w:color="666666"/>
+              <w:left w:val="none" w:sz="0" w:space="0" w:color="000000"/>
+              <w:right w:val="none" w:sz="0" w:space="0" w:color="000000"/>
+            </w:tcBorders>
+            <w:shd w:val="clear" w:color="auto" w:fill="FFFFFF"/>
+            <w:tcMar>
+              <w:top w:w="0" w:type="dxa"/>
+              <w:bottom w:w="0" w:type="dxa"/>
+              <w:left w:w="0" w:type="dxa"/>
+              <w:right w:w="0" w:type="dxa"/>
+            </w:tcMar>
+            <w:vAlign w:val="center"/>
+          </w:tcPr>
+          <w:p>
+            <w:pPr>
+              <w:pStyle w:val="Normal"/>
+              <w:jc w:val="right"/>
+              <w:pBdr>
+                <w:bottom w:val="none" w:sz="0" w:space="0" w:color="000000"/>
+                <w:top w:val="none" w:sz="0" w:space="0" w:color="000000"/>
+                <w:left w:val="none" w:sz="0" w:space="0" w:color="000000"/>
+                <w:right w:val="none" w:sz="0" w:space="0" w:color="000000"/>
+              </w:pBdr>
+              <w:spacing w:after="40" w:before="40" w:line="240"/>
+              <w:ind w:left="100" w:right="100" w:firstLine="0" w:firstLineChars="0"/>
+              <w:rPr>
+                <w:rFonts w:ascii="Times New Roman" w:hAnsi="Arial" w:eastAsia="Arial" w:cs="Arial"/>
+                <w:i w:val="false"/>
+                <w:b w:val="false"/>
+                <w:u w:val="none"/>
+                <w:sz w:val="24"/>
+                <w:szCs w:val="24"/>
+                <w:color w:val="000000"/>
+              </w:rPr>
+            </w:pPr>
+            <w:r>
+              <w:rPr>
+                <w:rFonts w:ascii="Times New Roman" w:hAnsi="Arial" w:eastAsia="Arial" w:cs="Arial"/>
+                <w:i w:val="false"/>
+                <w:b w:val="false"/>
+                <w:u w:val="none"/>
+                <w:sz w:val="24"/>
+                <w:szCs w:val="24"/>
+                <w:color w:val="000000"/>
+              </w:rPr>
+              <w:t xml:space="preserve"/>
+            </w:r>
+          </w:p>
+        </w:tc>
       </w:tr>
       <w:tr>
         <w:trPr>
@@ -13255,7 +15827,7 @@
                 <w:szCs w:val="24"/>
                 <w:color w:val="000000"/>
               </w:rPr>
-              <w:t xml:space="preserve">295</w:t>
+              <w:t xml:space="preserve">886</w:t>
             </w:r>
           </w:p>
         </w:tc>
@@ -13362,6 +15934,112 @@
                 <w:color w:val="000000"/>
               </w:rPr>
               <w:t xml:space="preserve">33.33</w:t>
+            </w:r>
+          </w:p>
+        </w:tc>
+        <w:tc>
+          <w:tcPr>
+            <w:tcBorders>
+              <w:bottom w:val="single" w:sz="8" w:space="0" w:color="666666"/>
+              <w:top w:val="single" w:sz="8" w:space="0" w:color="666666"/>
+              <w:left w:val="none" w:sz="0" w:space="0" w:color="000000"/>
+              <w:right w:val="none" w:sz="0" w:space="0" w:color="000000"/>
+            </w:tcBorders>
+            <w:shd w:val="clear" w:color="auto" w:fill="FFFFFF"/>
+            <w:tcMar>
+              <w:top w:w="0" w:type="dxa"/>
+              <w:bottom w:w="0" w:type="dxa"/>
+              <w:left w:w="0" w:type="dxa"/>
+              <w:right w:w="0" w:type="dxa"/>
+            </w:tcMar>
+            <w:vAlign w:val="center"/>
+          </w:tcPr>
+          <w:p>
+            <w:pPr>
+              <w:pStyle w:val="Normal"/>
+              <w:jc w:val="right"/>
+              <w:pBdr>
+                <w:bottom w:val="none" w:sz="0" w:space="0" w:color="000000"/>
+                <w:top w:val="none" w:sz="0" w:space="0" w:color="000000"/>
+                <w:left w:val="none" w:sz="0" w:space="0" w:color="000000"/>
+                <w:right w:val="none" w:sz="0" w:space="0" w:color="000000"/>
+              </w:pBdr>
+              <w:spacing w:after="40" w:before="40" w:line="240"/>
+              <w:ind w:left="100" w:right="100" w:firstLine="0" w:firstLineChars="0"/>
+              <w:rPr>
+                <w:rFonts w:ascii="Times New Roman" w:hAnsi="Arial" w:eastAsia="Arial" w:cs="Arial"/>
+                <w:i w:val="false"/>
+                <w:b w:val="false"/>
+                <w:u w:val="none"/>
+                <w:sz w:val="24"/>
+                <w:szCs w:val="24"/>
+                <w:color w:val="000000"/>
+              </w:rPr>
+            </w:pPr>
+            <w:r>
+              <w:rPr>
+                <w:rFonts w:ascii="Times New Roman" w:hAnsi="Arial" w:eastAsia="Arial" w:cs="Arial"/>
+                <w:i w:val="false"/>
+                <w:b w:val="false"/>
+                <w:u w:val="none"/>
+                <w:sz w:val="24"/>
+                <w:szCs w:val="24"/>
+                <w:color w:val="000000"/>
+              </w:rPr>
+              <w:t xml:space="preserve">895</w:t>
+            </w:r>
+          </w:p>
+        </w:tc>
+        <w:tc>
+          <w:tcPr>
+            <w:tcBorders>
+              <w:bottom w:val="single" w:sz="8" w:space="0" w:color="666666"/>
+              <w:top w:val="single" w:sz="8" w:space="0" w:color="666666"/>
+              <w:left w:val="none" w:sz="0" w:space="0" w:color="000000"/>
+              <w:right w:val="none" w:sz="0" w:space="0" w:color="000000"/>
+            </w:tcBorders>
+            <w:shd w:val="clear" w:color="auto" w:fill="FFFFFF"/>
+            <w:tcMar>
+              <w:top w:w="0" w:type="dxa"/>
+              <w:bottom w:w="0" w:type="dxa"/>
+              <w:left w:w="0" w:type="dxa"/>
+              <w:right w:w="0" w:type="dxa"/>
+            </w:tcMar>
+            <w:vAlign w:val="center"/>
+          </w:tcPr>
+          <w:p>
+            <w:pPr>
+              <w:pStyle w:val="Normal"/>
+              <w:jc w:val="right"/>
+              <w:pBdr>
+                <w:bottom w:val="none" w:sz="0" w:space="0" w:color="000000"/>
+                <w:top w:val="none" w:sz="0" w:space="0" w:color="000000"/>
+                <w:left w:val="none" w:sz="0" w:space="0" w:color="000000"/>
+                <w:right w:val="none" w:sz="0" w:space="0" w:color="000000"/>
+              </w:pBdr>
+              <w:spacing w:after="40" w:before="40" w:line="240"/>
+              <w:ind w:left="100" w:right="100" w:firstLine="0" w:firstLineChars="0"/>
+              <w:rPr>
+                <w:rFonts w:ascii="Times New Roman" w:hAnsi="Arial" w:eastAsia="Arial" w:cs="Arial"/>
+                <w:i w:val="false"/>
+                <w:b w:val="false"/>
+                <w:u w:val="none"/>
+                <w:sz w:val="24"/>
+                <w:szCs w:val="24"/>
+                <w:color w:val="000000"/>
+              </w:rPr>
+            </w:pPr>
+            <w:r>
+              <w:rPr>
+                <w:rFonts w:ascii="Times New Roman" w:hAnsi="Arial" w:eastAsia="Arial" w:cs="Arial"/>
+                <w:i w:val="false"/>
+                <w:b w:val="false"/>
+                <w:u w:val="none"/>
+                <w:sz w:val="24"/>
+                <w:szCs w:val="24"/>
+                <w:color w:val="000000"/>
+              </w:rPr>
+              <w:t xml:space="preserve">295</w:t>
             </w:r>
           </w:p>
         </w:tc>
@@ -13636,6 +16314,112 @@
             </w:r>
           </w:p>
         </w:tc>
+        <w:tc>
+          <w:tcPr>
+            <w:tcBorders>
+              <w:bottom w:val="none" w:sz="0" w:space="0" w:color="000000"/>
+              <w:top w:val="single" w:sz="8" w:space="0" w:color="666666"/>
+              <w:left w:val="none" w:sz="0" w:space="0" w:color="000000"/>
+              <w:right w:val="none" w:sz="0" w:space="0" w:color="000000"/>
+            </w:tcBorders>
+            <w:shd w:val="clear" w:color="auto" w:fill="FFFFFF"/>
+            <w:tcMar>
+              <w:top w:w="0" w:type="dxa"/>
+              <w:bottom w:w="0" w:type="dxa"/>
+              <w:left w:w="0" w:type="dxa"/>
+              <w:right w:w="0" w:type="dxa"/>
+            </w:tcMar>
+            <w:vAlign w:val="center"/>
+          </w:tcPr>
+          <w:p>
+            <w:pPr>
+              <w:pStyle w:val="Normal"/>
+              <w:jc w:val="right"/>
+              <w:pBdr>
+                <w:bottom w:val="none" w:sz="0" w:space="0" w:color="000000"/>
+                <w:top w:val="none" w:sz="0" w:space="0" w:color="000000"/>
+                <w:left w:val="none" w:sz="0" w:space="0" w:color="000000"/>
+                <w:right w:val="none" w:sz="0" w:space="0" w:color="000000"/>
+              </w:pBdr>
+              <w:spacing w:after="40" w:before="40" w:line="240"/>
+              <w:ind w:left="100" w:right="100" w:firstLine="0" w:firstLineChars="0"/>
+              <w:rPr>
+                <w:rFonts w:ascii="Times New Roman" w:hAnsi="Arial" w:eastAsia="Arial" w:cs="Arial"/>
+                <w:i w:val="false"/>
+                <w:b w:val="false"/>
+                <w:u w:val="none"/>
+                <w:sz w:val="24"/>
+                <w:szCs w:val="24"/>
+                <w:color w:val="000000"/>
+              </w:rPr>
+            </w:pPr>
+            <w:r>
+              <w:rPr>
+                <w:rFonts w:ascii="Times New Roman" w:hAnsi="Arial" w:eastAsia="Arial" w:cs="Arial"/>
+                <w:i w:val="false"/>
+                <w:b w:val="false"/>
+                <w:u w:val="none"/>
+                <w:sz w:val="24"/>
+                <w:szCs w:val="24"/>
+                <w:color w:val="000000"/>
+              </w:rPr>
+              <w:t xml:space="preserve"/>
+            </w:r>
+          </w:p>
+        </w:tc>
+        <w:tc>
+          <w:tcPr>
+            <w:tcBorders>
+              <w:bottom w:val="none" w:sz="0" w:space="0" w:color="000000"/>
+              <w:top w:val="single" w:sz="8" w:space="0" w:color="666666"/>
+              <w:left w:val="none" w:sz="0" w:space="0" w:color="000000"/>
+              <w:right w:val="none" w:sz="0" w:space="0" w:color="000000"/>
+            </w:tcBorders>
+            <w:shd w:val="clear" w:color="auto" w:fill="FFFFFF"/>
+            <w:tcMar>
+              <w:top w:w="0" w:type="dxa"/>
+              <w:bottom w:w="0" w:type="dxa"/>
+              <w:left w:w="0" w:type="dxa"/>
+              <w:right w:w="0" w:type="dxa"/>
+            </w:tcMar>
+            <w:vAlign w:val="center"/>
+          </w:tcPr>
+          <w:p>
+            <w:pPr>
+              <w:pStyle w:val="Normal"/>
+              <w:jc w:val="right"/>
+              <w:pBdr>
+                <w:bottom w:val="none" w:sz="0" w:space="0" w:color="000000"/>
+                <w:top w:val="none" w:sz="0" w:space="0" w:color="000000"/>
+                <w:left w:val="none" w:sz="0" w:space="0" w:color="000000"/>
+                <w:right w:val="none" w:sz="0" w:space="0" w:color="000000"/>
+              </w:pBdr>
+              <w:spacing w:after="40" w:before="40" w:line="240"/>
+              <w:ind w:left="100" w:right="100" w:firstLine="0" w:firstLineChars="0"/>
+              <w:rPr>
+                <w:rFonts w:ascii="Times New Roman" w:hAnsi="Arial" w:eastAsia="Arial" w:cs="Arial"/>
+                <w:i w:val="false"/>
+                <w:b w:val="false"/>
+                <w:u w:val="none"/>
+                <w:sz w:val="24"/>
+                <w:szCs w:val="24"/>
+                <w:color w:val="000000"/>
+              </w:rPr>
+            </w:pPr>
+            <w:r>
+              <w:rPr>
+                <w:rFonts w:ascii="Times New Roman" w:hAnsi="Arial" w:eastAsia="Arial" w:cs="Arial"/>
+                <w:i w:val="false"/>
+                <w:b w:val="false"/>
+                <w:u w:val="none"/>
+                <w:sz w:val="24"/>
+                <w:szCs w:val="24"/>
+                <w:color w:val="000000"/>
+              </w:rPr>
+              <w:t xml:space="preserve"/>
+            </w:r>
+          </w:p>
+        </w:tc>
       </w:tr>
       <w:tr>
         <w:trPr>
@@ -13907,6 +16691,112 @@
             </w:r>
           </w:p>
         </w:tc>
+        <w:tc>
+          <w:tcPr>
+            <w:tcBorders>
+              <w:bottom w:val="none" w:sz="0" w:space="0" w:color="000000"/>
+              <w:top w:val="none" w:sz="0" w:space="0" w:color="000000"/>
+              <w:left w:val="none" w:sz="0" w:space="0" w:color="000000"/>
+              <w:right w:val="none" w:sz="0" w:space="0" w:color="000000"/>
+            </w:tcBorders>
+            <w:shd w:val="clear" w:color="auto" w:fill="FFFFFF"/>
+            <w:tcMar>
+              <w:top w:w="0" w:type="dxa"/>
+              <w:bottom w:w="0" w:type="dxa"/>
+              <w:left w:w="0" w:type="dxa"/>
+              <w:right w:w="0" w:type="dxa"/>
+            </w:tcMar>
+            <w:vAlign w:val="center"/>
+          </w:tcPr>
+          <w:p>
+            <w:pPr>
+              <w:pStyle w:val="Normal"/>
+              <w:jc w:val="right"/>
+              <w:pBdr>
+                <w:bottom w:val="none" w:sz="0" w:space="0" w:color="000000"/>
+                <w:top w:val="none" w:sz="0" w:space="0" w:color="000000"/>
+                <w:left w:val="none" w:sz="0" w:space="0" w:color="000000"/>
+                <w:right w:val="none" w:sz="0" w:space="0" w:color="000000"/>
+              </w:pBdr>
+              <w:spacing w:after="40" w:before="40" w:line="240"/>
+              <w:ind w:left="100" w:right="100" w:firstLine="0" w:firstLineChars="0"/>
+              <w:rPr>
+                <w:rFonts w:ascii="Times New Roman" w:hAnsi="Arial" w:eastAsia="Arial" w:cs="Arial"/>
+                <w:i w:val="false"/>
+                <w:b w:val="false"/>
+                <w:u w:val="none"/>
+                <w:sz w:val="24"/>
+                <w:szCs w:val="24"/>
+                <w:color w:val="000000"/>
+              </w:rPr>
+            </w:pPr>
+            <w:r>
+              <w:rPr>
+                <w:rFonts w:ascii="Times New Roman" w:hAnsi="Arial" w:eastAsia="Arial" w:cs="Arial"/>
+                <w:i w:val="false"/>
+                <w:b w:val="false"/>
+                <w:u w:val="none"/>
+                <w:sz w:val="24"/>
+                <w:szCs w:val="24"/>
+                <w:color w:val="000000"/>
+              </w:rPr>
+              <w:t xml:space="preserve">1,755</w:t>
+            </w:r>
+          </w:p>
+        </w:tc>
+        <w:tc>
+          <w:tcPr>
+            <w:tcBorders>
+              <w:bottom w:val="none" w:sz="0" w:space="0" w:color="000000"/>
+              <w:top w:val="none" w:sz="0" w:space="0" w:color="000000"/>
+              <w:left w:val="none" w:sz="0" w:space="0" w:color="000000"/>
+              <w:right w:val="none" w:sz="0" w:space="0" w:color="000000"/>
+            </w:tcBorders>
+            <w:shd w:val="clear" w:color="auto" w:fill="FFFFFF"/>
+            <w:tcMar>
+              <w:top w:w="0" w:type="dxa"/>
+              <w:bottom w:w="0" w:type="dxa"/>
+              <w:left w:w="0" w:type="dxa"/>
+              <w:right w:w="0" w:type="dxa"/>
+            </w:tcMar>
+            <w:vAlign w:val="center"/>
+          </w:tcPr>
+          <w:p>
+            <w:pPr>
+              <w:pStyle w:val="Normal"/>
+              <w:jc w:val="right"/>
+              <w:pBdr>
+                <w:bottom w:val="none" w:sz="0" w:space="0" w:color="000000"/>
+                <w:top w:val="none" w:sz="0" w:space="0" w:color="000000"/>
+                <w:left w:val="none" w:sz="0" w:space="0" w:color="000000"/>
+                <w:right w:val="none" w:sz="0" w:space="0" w:color="000000"/>
+              </w:pBdr>
+              <w:spacing w:after="40" w:before="40" w:line="240"/>
+              <w:ind w:left="100" w:right="100" w:firstLine="0" w:firstLineChars="0"/>
+              <w:rPr>
+                <w:rFonts w:ascii="Times New Roman" w:hAnsi="Arial" w:eastAsia="Arial" w:cs="Arial"/>
+                <w:i w:val="false"/>
+                <w:b w:val="false"/>
+                <w:u w:val="none"/>
+                <w:sz w:val="24"/>
+                <w:szCs w:val="24"/>
+                <w:color w:val="000000"/>
+              </w:rPr>
+            </w:pPr>
+            <w:r>
+              <w:rPr>
+                <w:rFonts w:ascii="Times New Roman" w:hAnsi="Arial" w:eastAsia="Arial" w:cs="Arial"/>
+                <w:i w:val="false"/>
+                <w:b w:val="false"/>
+                <w:u w:val="none"/>
+                <w:sz w:val="24"/>
+                <w:szCs w:val="24"/>
+                <w:color w:val="000000"/>
+              </w:rPr>
+              <w:t xml:space="preserve">1,755</w:t>
+            </w:r>
+          </w:p>
+        </w:tc>
       </w:tr>
       <w:tr>
         <w:trPr>
@@ -14187,6 +17077,112 @@
                 <w:color w:val="000000"/>
               </w:rPr>
               <w:t xml:space="preserve">100.00</w:t>
+            </w:r>
+          </w:p>
+        </w:tc>
+        <w:tc>
+          <w:tcPr>
+            <w:tcBorders>
+              <w:bottom w:val="single" w:sz="8" w:space="0" w:color="666666"/>
+              <w:top w:val="none" w:sz="0" w:space="0" w:color="000000"/>
+              <w:left w:val="none" w:sz="0" w:space="0" w:color="000000"/>
+              <w:right w:val="none" w:sz="0" w:space="0" w:color="000000"/>
+            </w:tcBorders>
+            <w:shd w:val="clear" w:color="auto" w:fill="FFFFFF"/>
+            <w:tcMar>
+              <w:top w:w="0" w:type="dxa"/>
+              <w:bottom w:w="0" w:type="dxa"/>
+              <w:left w:w="0" w:type="dxa"/>
+              <w:right w:w="0" w:type="dxa"/>
+            </w:tcMar>
+            <w:vAlign w:val="center"/>
+          </w:tcPr>
+          <w:p>
+            <w:pPr>
+              <w:pStyle w:val="Normal"/>
+              <w:jc w:val="right"/>
+              <w:pBdr>
+                <w:bottom w:val="none" w:sz="0" w:space="0" w:color="000000"/>
+                <w:top w:val="none" w:sz="0" w:space="0" w:color="000000"/>
+                <w:left w:val="none" w:sz="0" w:space="0" w:color="000000"/>
+                <w:right w:val="none" w:sz="0" w:space="0" w:color="000000"/>
+              </w:pBdr>
+              <w:spacing w:after="40" w:before="40" w:line="240"/>
+              <w:ind w:left="100" w:right="100" w:firstLine="0" w:firstLineChars="0"/>
+              <w:rPr>
+                <w:rFonts w:ascii="Times New Roman" w:hAnsi="Arial" w:eastAsia="Arial" w:cs="Arial"/>
+                <w:i w:val="false"/>
+                <w:b w:val="true"/>
+                <w:u w:val="none"/>
+                <w:sz w:val="24"/>
+                <w:szCs w:val="24"/>
+                <w:color w:val="000000"/>
+              </w:rPr>
+            </w:pPr>
+            <w:r>
+              <w:rPr>
+                <w:rFonts w:ascii="Times New Roman" w:hAnsi="Arial" w:eastAsia="Arial" w:cs="Arial"/>
+                <w:i w:val="false"/>
+                <w:b w:val="true"/>
+                <w:u w:val="none"/>
+                <w:sz w:val="24"/>
+                <w:szCs w:val="24"/>
+                <w:color w:val="000000"/>
+              </w:rPr>
+              <w:t xml:space="preserve"/>
+            </w:r>
+          </w:p>
+        </w:tc>
+        <w:tc>
+          <w:tcPr>
+            <w:tcBorders>
+              <w:bottom w:val="single" w:sz="8" w:space="0" w:color="666666"/>
+              <w:top w:val="none" w:sz="0" w:space="0" w:color="000000"/>
+              <w:left w:val="none" w:sz="0" w:space="0" w:color="000000"/>
+              <w:right w:val="none" w:sz="0" w:space="0" w:color="000000"/>
+            </w:tcBorders>
+            <w:shd w:val="clear" w:color="auto" w:fill="FFFFFF"/>
+            <w:tcMar>
+              <w:top w:w="0" w:type="dxa"/>
+              <w:bottom w:w="0" w:type="dxa"/>
+              <w:left w:w="0" w:type="dxa"/>
+              <w:right w:w="0" w:type="dxa"/>
+            </w:tcMar>
+            <w:vAlign w:val="center"/>
+          </w:tcPr>
+          <w:p>
+            <w:pPr>
+              <w:pStyle w:val="Normal"/>
+              <w:jc w:val="right"/>
+              <w:pBdr>
+                <w:bottom w:val="none" w:sz="0" w:space="0" w:color="000000"/>
+                <w:top w:val="none" w:sz="0" w:space="0" w:color="000000"/>
+                <w:left w:val="none" w:sz="0" w:space="0" w:color="000000"/>
+                <w:right w:val="none" w:sz="0" w:space="0" w:color="000000"/>
+              </w:pBdr>
+              <w:spacing w:after="40" w:before="40" w:line="240"/>
+              <w:ind w:left="100" w:right="100" w:firstLine="0" w:firstLineChars="0"/>
+              <w:rPr>
+                <w:rFonts w:ascii="Times New Roman" w:hAnsi="Arial" w:eastAsia="Arial" w:cs="Arial"/>
+                <w:i w:val="false"/>
+                <w:b w:val="true"/>
+                <w:u w:val="none"/>
+                <w:sz w:val="24"/>
+                <w:szCs w:val="24"/>
+                <w:color w:val="000000"/>
+              </w:rPr>
+            </w:pPr>
+            <w:r>
+              <w:rPr>
+                <w:rFonts w:ascii="Times New Roman" w:hAnsi="Arial" w:eastAsia="Arial" w:cs="Arial"/>
+                <w:i w:val="false"/>
+                <w:b w:val="true"/>
+                <w:u w:val="none"/>
+                <w:sz w:val="24"/>
+                <w:szCs w:val="24"/>
+                <w:color w:val="000000"/>
+              </w:rPr>
+              <w:t xml:space="preserve"/>
             </w:r>
           </w:p>
         </w:tc>

</xml_diff>